<commit_message>
feat: add ask n answer in file penalaran-math-4 on tps-penalaran-math folder
</commit_message>
<xml_diff>
--- a/tps-penalaran-math/penalaran-math-4.docx
+++ b/tps-penalaran-math/penalaran-math-4.docx
@@ -57,6 +57,7 @@
       <w:r>
         <w:rPr>
           <w:rFonts w:ascii="Times New Roman" w:hAnsi="Times New Roman"/>
+          <w:noProof/>
           <w:sz w:val="24"/>
         </w:rPr>
         <w:drawing>
@@ -112,485 +113,12 @@
           <w:sz w:val="24"/>
         </w:rPr>
       </w:pPr>
-      <w:proofErr w:type="spellStart"/>
-      <w:r>
-        <w:rPr>
-          <w:rFonts w:ascii="Times New Roman" w:hAnsi="Times New Roman"/>
-          <w:sz w:val="24"/>
-        </w:rPr>
-        <w:t>Tabel</w:t>
-      </w:r>
-      <w:proofErr w:type="spellEnd"/>
-      <w:r>
-        <w:rPr>
-          <w:rFonts w:ascii="Times New Roman" w:hAnsi="Times New Roman"/>
-          <w:sz w:val="24"/>
-        </w:rPr>
-        <w:t xml:space="preserve"> di </w:t>
-      </w:r>
-      <w:proofErr w:type="spellStart"/>
-      <w:r>
-        <w:rPr>
-          <w:rFonts w:ascii="Times New Roman" w:hAnsi="Times New Roman"/>
-          <w:sz w:val="24"/>
-        </w:rPr>
-        <w:t>atas</w:t>
-      </w:r>
-      <w:proofErr w:type="spellEnd"/>
-      <w:r>
-        <w:rPr>
-          <w:rFonts w:ascii="Times New Roman" w:hAnsi="Times New Roman"/>
-          <w:sz w:val="24"/>
-        </w:rPr>
-        <w:t xml:space="preserve"> </w:t>
-      </w:r>
-      <w:proofErr w:type="spellStart"/>
-      <w:r>
-        <w:rPr>
-          <w:rFonts w:ascii="Times New Roman" w:hAnsi="Times New Roman"/>
-          <w:sz w:val="24"/>
-        </w:rPr>
-        <w:t>menunjukkan</w:t>
-      </w:r>
-      <w:proofErr w:type="spellEnd"/>
-      <w:r>
-        <w:rPr>
-          <w:rFonts w:ascii="Times New Roman" w:hAnsi="Times New Roman"/>
-          <w:sz w:val="24"/>
-        </w:rPr>
-        <w:t xml:space="preserve"> </w:t>
-      </w:r>
-      <w:proofErr w:type="spellStart"/>
-      <w:r>
-        <w:rPr>
-          <w:rFonts w:ascii="Times New Roman" w:hAnsi="Times New Roman"/>
-          <w:sz w:val="24"/>
-        </w:rPr>
-        <w:t>usia</w:t>
-      </w:r>
-      <w:proofErr w:type="spellEnd"/>
-      <w:r>
-        <w:rPr>
-          <w:rFonts w:ascii="Times New Roman" w:hAnsi="Times New Roman"/>
-          <w:sz w:val="24"/>
-        </w:rPr>
-        <w:t xml:space="preserve"> dan </w:t>
-      </w:r>
-      <w:proofErr w:type="spellStart"/>
-      <w:r>
-        <w:rPr>
-          <w:rFonts w:ascii="Times New Roman" w:hAnsi="Times New Roman"/>
-          <w:sz w:val="24"/>
-        </w:rPr>
-        <w:t>jenis</w:t>
-      </w:r>
-      <w:proofErr w:type="spellEnd"/>
-      <w:r>
-        <w:rPr>
-          <w:rFonts w:ascii="Times New Roman" w:hAnsi="Times New Roman"/>
-          <w:sz w:val="24"/>
-        </w:rPr>
-        <w:t xml:space="preserve"> </w:t>
-      </w:r>
-      <w:proofErr w:type="spellStart"/>
-      <w:r>
-        <w:rPr>
-          <w:rFonts w:ascii="Times New Roman" w:hAnsi="Times New Roman"/>
-          <w:sz w:val="24"/>
-        </w:rPr>
-        <w:t>kelamin</w:t>
-      </w:r>
-      <w:proofErr w:type="spellEnd"/>
-      <w:r>
-        <w:rPr>
-          <w:rFonts w:ascii="Times New Roman" w:hAnsi="Times New Roman"/>
-          <w:sz w:val="24"/>
-        </w:rPr>
-        <w:t xml:space="preserve"> 25 </w:t>
-      </w:r>
-      <w:proofErr w:type="spellStart"/>
-      <w:r>
-        <w:rPr>
-          <w:rFonts w:ascii="Times New Roman" w:hAnsi="Times New Roman"/>
-          <w:sz w:val="24"/>
-        </w:rPr>
-        <w:t>peserta</w:t>
-      </w:r>
-      <w:proofErr w:type="spellEnd"/>
-      <w:r>
-        <w:rPr>
-          <w:rFonts w:ascii="Times New Roman" w:hAnsi="Times New Roman"/>
-          <w:sz w:val="24"/>
-        </w:rPr>
-        <w:t xml:space="preserve"> yang </w:t>
-      </w:r>
-      <w:proofErr w:type="spellStart"/>
-      <w:r>
-        <w:rPr>
-          <w:rFonts w:ascii="Times New Roman" w:hAnsi="Times New Roman"/>
-          <w:sz w:val="24"/>
-        </w:rPr>
-        <w:t>mengikuti</w:t>
-      </w:r>
-      <w:proofErr w:type="spellEnd"/>
-      <w:r>
-        <w:rPr>
-          <w:rFonts w:ascii="Times New Roman" w:hAnsi="Times New Roman"/>
-          <w:sz w:val="24"/>
-        </w:rPr>
-        <w:t xml:space="preserve"> </w:t>
-      </w:r>
-      <w:proofErr w:type="spellStart"/>
-      <w:r>
-        <w:rPr>
-          <w:rFonts w:ascii="Times New Roman" w:hAnsi="Times New Roman"/>
-          <w:sz w:val="24"/>
-        </w:rPr>
-        <w:t>undiah</w:t>
-      </w:r>
-      <w:proofErr w:type="spellEnd"/>
-      <w:r>
-        <w:rPr>
-          <w:rFonts w:ascii="Times New Roman" w:hAnsi="Times New Roman"/>
-          <w:sz w:val="24"/>
-        </w:rPr>
-        <w:t xml:space="preserve"> </w:t>
-      </w:r>
-      <w:proofErr w:type="spellStart"/>
-      <w:r>
-        <w:rPr>
-          <w:rFonts w:ascii="Times New Roman" w:hAnsi="Times New Roman"/>
-          <w:sz w:val="24"/>
-        </w:rPr>
-        <w:t>berhadiah</w:t>
-      </w:r>
-      <w:proofErr w:type="spellEnd"/>
-      <w:r>
-        <w:rPr>
-          <w:rFonts w:ascii="Times New Roman" w:hAnsi="Times New Roman"/>
-          <w:sz w:val="24"/>
-        </w:rPr>
-        <w:t xml:space="preserve">. Jika </w:t>
-      </w:r>
-      <w:proofErr w:type="spellStart"/>
-      <w:r>
-        <w:rPr>
-          <w:rFonts w:ascii="Times New Roman" w:hAnsi="Times New Roman"/>
-          <w:sz w:val="24"/>
-        </w:rPr>
-        <w:t>pemenang</w:t>
-      </w:r>
-      <w:proofErr w:type="spellEnd"/>
-      <w:r>
-        <w:rPr>
-          <w:rFonts w:ascii="Times New Roman" w:hAnsi="Times New Roman"/>
-          <w:sz w:val="24"/>
-        </w:rPr>
-        <w:t xml:space="preserve"> </w:t>
-      </w:r>
-      <w:proofErr w:type="spellStart"/>
-      <w:r>
-        <w:rPr>
-          <w:rFonts w:ascii="Times New Roman" w:hAnsi="Times New Roman"/>
-          <w:sz w:val="24"/>
-        </w:rPr>
-        <w:t>undian</w:t>
-      </w:r>
-      <w:proofErr w:type="spellEnd"/>
-      <w:r>
-        <w:rPr>
-          <w:rFonts w:ascii="Times New Roman" w:hAnsi="Times New Roman"/>
-          <w:sz w:val="24"/>
-        </w:rPr>
-        <w:t xml:space="preserve"> </w:t>
-      </w:r>
-      <w:proofErr w:type="spellStart"/>
-      <w:r>
-        <w:rPr>
-          <w:rFonts w:ascii="Times New Roman" w:hAnsi="Times New Roman"/>
-          <w:sz w:val="24"/>
-        </w:rPr>
-        <w:t>akan</w:t>
-      </w:r>
-      <w:proofErr w:type="spellEnd"/>
-      <w:r>
-        <w:rPr>
-          <w:rFonts w:ascii="Times New Roman" w:hAnsi="Times New Roman"/>
-          <w:sz w:val="24"/>
-        </w:rPr>
-        <w:t xml:space="preserve"> </w:t>
-      </w:r>
-      <w:proofErr w:type="spellStart"/>
-      <w:r>
-        <w:rPr>
-          <w:rFonts w:ascii="Times New Roman" w:hAnsi="Times New Roman"/>
-          <w:sz w:val="24"/>
-        </w:rPr>
-        <w:t>dipilih</w:t>
-      </w:r>
-      <w:proofErr w:type="spellEnd"/>
-      <w:r>
-        <w:rPr>
-          <w:rFonts w:ascii="Times New Roman" w:hAnsi="Times New Roman"/>
-          <w:sz w:val="24"/>
-        </w:rPr>
-        <w:t xml:space="preserve"> </w:t>
-      </w:r>
-      <w:proofErr w:type="spellStart"/>
-      <w:r>
-        <w:rPr>
-          <w:rFonts w:ascii="Times New Roman" w:hAnsi="Times New Roman"/>
-          <w:sz w:val="24"/>
-        </w:rPr>
-        <w:t>secara</w:t>
-      </w:r>
-      <w:proofErr w:type="spellEnd"/>
-      <w:r>
-        <w:rPr>
-          <w:rFonts w:ascii="Times New Roman" w:hAnsi="Times New Roman"/>
-          <w:sz w:val="24"/>
-        </w:rPr>
-        <w:t xml:space="preserve"> </w:t>
-      </w:r>
-      <w:proofErr w:type="spellStart"/>
-      <w:r>
-        <w:rPr>
-          <w:rFonts w:ascii="Times New Roman" w:hAnsi="Times New Roman"/>
-          <w:sz w:val="24"/>
-        </w:rPr>
-        <w:t>acak</w:t>
-      </w:r>
-      <w:proofErr w:type="spellEnd"/>
-      <w:r>
-        <w:rPr>
-          <w:rFonts w:ascii="Times New Roman" w:hAnsi="Times New Roman"/>
-          <w:sz w:val="24"/>
-        </w:rPr>
-        <w:t xml:space="preserve">, </w:t>
-      </w:r>
-      <w:proofErr w:type="spellStart"/>
-      <w:r>
-        <w:rPr>
-          <w:rFonts w:ascii="Times New Roman" w:hAnsi="Times New Roman"/>
-          <w:sz w:val="24"/>
-        </w:rPr>
-        <w:t>berapakah</w:t>
-      </w:r>
-      <w:proofErr w:type="spellEnd"/>
-      <w:r>
-        <w:rPr>
-          <w:rFonts w:ascii="Times New Roman" w:hAnsi="Times New Roman"/>
-          <w:sz w:val="24"/>
-        </w:rPr>
-        <w:t xml:space="preserve"> </w:t>
-      </w:r>
-      <w:proofErr w:type="spellStart"/>
-      <w:r>
-        <w:rPr>
-          <w:rFonts w:ascii="Times New Roman" w:hAnsi="Times New Roman"/>
-          <w:sz w:val="24"/>
-        </w:rPr>
-        <w:t>peluang</w:t>
-      </w:r>
-      <w:proofErr w:type="spellEnd"/>
-      <w:r>
-        <w:rPr>
-          <w:rFonts w:ascii="Times New Roman" w:hAnsi="Times New Roman"/>
-          <w:sz w:val="24"/>
-        </w:rPr>
-        <w:t xml:space="preserve"> yang </w:t>
-      </w:r>
-      <w:proofErr w:type="spellStart"/>
-      <w:r>
-        <w:rPr>
-          <w:rFonts w:ascii="Times New Roman" w:hAnsi="Times New Roman"/>
-          <w:sz w:val="24"/>
-        </w:rPr>
-        <w:t>terpilih</w:t>
-      </w:r>
-      <w:proofErr w:type="spellEnd"/>
-      <w:r>
-        <w:rPr>
-          <w:rFonts w:ascii="Times New Roman" w:hAnsi="Times New Roman"/>
-          <w:sz w:val="24"/>
-        </w:rPr>
-        <w:t xml:space="preserve"> </w:t>
-      </w:r>
-      <w:proofErr w:type="spellStart"/>
-      <w:r>
-        <w:rPr>
-          <w:rFonts w:ascii="Times New Roman" w:hAnsi="Times New Roman"/>
-          <w:sz w:val="24"/>
-        </w:rPr>
-        <w:t>adalah</w:t>
-      </w:r>
-      <w:proofErr w:type="spellEnd"/>
-      <w:r>
-        <w:rPr>
-          <w:rFonts w:ascii="Times New Roman" w:hAnsi="Times New Roman"/>
-          <w:sz w:val="24"/>
-        </w:rPr>
-        <w:t xml:space="preserve"> </w:t>
-      </w:r>
-      <w:proofErr w:type="spellStart"/>
-      <w:r>
-        <w:rPr>
-          <w:rFonts w:ascii="Times New Roman" w:hAnsi="Times New Roman"/>
-          <w:sz w:val="24"/>
-        </w:rPr>
-        <w:t>wanita</w:t>
-      </w:r>
-      <w:proofErr w:type="spellEnd"/>
-      <w:r>
-        <w:rPr>
-          <w:rFonts w:ascii="Times New Roman" w:hAnsi="Times New Roman"/>
-          <w:sz w:val="24"/>
-        </w:rPr>
-        <w:t xml:space="preserve"> </w:t>
-      </w:r>
-      <w:proofErr w:type="spellStart"/>
-      <w:r>
-        <w:rPr>
-          <w:rFonts w:ascii="Times New Roman" w:hAnsi="Times New Roman"/>
-          <w:sz w:val="24"/>
-        </w:rPr>
-        <w:t>usia</w:t>
-      </w:r>
-      <w:proofErr w:type="spellEnd"/>
-      <w:r>
-        <w:rPr>
-          <w:rFonts w:ascii="Times New Roman" w:hAnsi="Times New Roman"/>
-          <w:sz w:val="24"/>
-        </w:rPr>
-        <w:t xml:space="preserve"> di </w:t>
-      </w:r>
-      <w:proofErr w:type="spellStart"/>
-      <w:r>
-        <w:rPr>
-          <w:rFonts w:ascii="Times New Roman" w:hAnsi="Times New Roman"/>
-          <w:sz w:val="24"/>
-        </w:rPr>
-        <w:t>bawah</w:t>
-      </w:r>
-      <w:proofErr w:type="spellEnd"/>
-      <w:r>
-        <w:rPr>
-          <w:rFonts w:ascii="Times New Roman" w:hAnsi="Times New Roman"/>
-          <w:sz w:val="24"/>
-        </w:rPr>
-        <w:t xml:space="preserve"> 40 </w:t>
-      </w:r>
-      <w:proofErr w:type="spellStart"/>
-      <w:r>
-        <w:rPr>
-          <w:rFonts w:ascii="Times New Roman" w:hAnsi="Times New Roman"/>
-          <w:sz w:val="24"/>
-        </w:rPr>
-        <w:t>tahun</w:t>
-      </w:r>
-      <w:proofErr w:type="spellEnd"/>
-      <w:r>
-        <w:rPr>
-          <w:rFonts w:ascii="Times New Roman" w:hAnsi="Times New Roman"/>
-          <w:sz w:val="24"/>
-        </w:rPr>
-        <w:t xml:space="preserve"> </w:t>
-      </w:r>
-      <w:proofErr w:type="spellStart"/>
-      <w:r>
-        <w:rPr>
-          <w:rFonts w:ascii="Times New Roman" w:hAnsi="Times New Roman"/>
-          <w:sz w:val="24"/>
-        </w:rPr>
-        <w:t>atau</w:t>
-      </w:r>
-      <w:proofErr w:type="spellEnd"/>
-      <w:r>
-        <w:rPr>
-          <w:rFonts w:ascii="Times New Roman" w:hAnsi="Times New Roman"/>
-          <w:sz w:val="24"/>
-        </w:rPr>
-        <w:t xml:space="preserve"> </w:t>
-      </w:r>
-      <w:proofErr w:type="spellStart"/>
-      <w:r>
-        <w:rPr>
-          <w:rFonts w:ascii="Times New Roman" w:hAnsi="Times New Roman"/>
-          <w:sz w:val="24"/>
-        </w:rPr>
-        <w:t>pria</w:t>
-      </w:r>
-      <w:proofErr w:type="spellEnd"/>
-      <w:r>
-        <w:rPr>
-          <w:rFonts w:ascii="Times New Roman" w:hAnsi="Times New Roman"/>
-          <w:sz w:val="24"/>
-        </w:rPr>
-        <w:t xml:space="preserve"> </w:t>
-      </w:r>
-      <w:proofErr w:type="spellStart"/>
-      <w:r>
-        <w:rPr>
-          <w:rFonts w:ascii="Times New Roman" w:hAnsi="Times New Roman"/>
-          <w:sz w:val="24"/>
-        </w:rPr>
-        <w:t>berusia</w:t>
-      </w:r>
-      <w:proofErr w:type="spellEnd"/>
-      <w:r>
-        <w:rPr>
-          <w:rFonts w:ascii="Times New Roman" w:hAnsi="Times New Roman"/>
-          <w:sz w:val="24"/>
-        </w:rPr>
-        <w:t xml:space="preserve"> 40 </w:t>
-      </w:r>
-      <w:proofErr w:type="spellStart"/>
-      <w:r>
-        <w:rPr>
-          <w:rFonts w:ascii="Times New Roman" w:hAnsi="Times New Roman"/>
-          <w:sz w:val="24"/>
-        </w:rPr>
-        <w:t>tahun</w:t>
-      </w:r>
-      <w:proofErr w:type="spellEnd"/>
-      <w:r>
-        <w:rPr>
-          <w:rFonts w:ascii="Times New Roman" w:hAnsi="Times New Roman"/>
-          <w:sz w:val="24"/>
-        </w:rPr>
-        <w:t xml:space="preserve"> </w:t>
-      </w:r>
-      <w:proofErr w:type="spellStart"/>
-      <w:r>
-        <w:rPr>
-          <w:rFonts w:ascii="Times New Roman" w:hAnsi="Times New Roman"/>
-          <w:sz w:val="24"/>
-        </w:rPr>
-        <w:t>ke</w:t>
-      </w:r>
-      <w:proofErr w:type="spellEnd"/>
-      <w:r>
-        <w:rPr>
-          <w:rFonts w:ascii="Times New Roman" w:hAnsi="Times New Roman"/>
-          <w:sz w:val="24"/>
-        </w:rPr>
-        <w:t xml:space="preserve"> </w:t>
-      </w:r>
-      <w:proofErr w:type="spellStart"/>
-      <w:r>
-        <w:rPr>
-          <w:rFonts w:ascii="Times New Roman" w:hAnsi="Times New Roman"/>
-          <w:sz w:val="24"/>
-        </w:rPr>
-        <w:t>atas</w:t>
-      </w:r>
-      <w:proofErr w:type="spellEnd"/>
-      <w:r>
-        <w:rPr>
-          <w:rFonts w:ascii="Times New Roman" w:hAnsi="Times New Roman"/>
-          <w:sz w:val="24"/>
-        </w:rPr>
-        <w:t>?</w:t>
+      <w:r>
+        <w:rPr>
+          <w:rFonts w:ascii="Times New Roman" w:hAnsi="Times New Roman"/>
+          <w:sz w:val="24"/>
+        </w:rPr>
+        <w:t>Tabel di atas menunjukkan usia dan jenis kelamin 25 peserta yang mengikuti undiah berhadiah. Jika pemenang undian akan dipilih secara acak, berapakah peluang yang terpilih adalah wanita usia di bawah 40 tahun atau pria berusia 40 tahun ke atas?</w:t>
       </w:r>
     </w:p>
     <w:p>
@@ -741,485 +269,12 @@
           <w:sz w:val="24"/>
         </w:rPr>
       </w:pPr>
-      <w:proofErr w:type="spellStart"/>
-      <w:r>
-        <w:rPr>
-          <w:rFonts w:ascii="Times New Roman" w:hAnsi="Times New Roman"/>
-          <w:sz w:val="24"/>
-        </w:rPr>
-        <w:t>Tabel</w:t>
-      </w:r>
-      <w:proofErr w:type="spellEnd"/>
-      <w:r>
-        <w:rPr>
-          <w:rFonts w:ascii="Times New Roman" w:hAnsi="Times New Roman"/>
-          <w:sz w:val="24"/>
-        </w:rPr>
-        <w:t xml:space="preserve"> di </w:t>
-      </w:r>
-      <w:proofErr w:type="spellStart"/>
-      <w:r>
-        <w:rPr>
-          <w:rFonts w:ascii="Times New Roman" w:hAnsi="Times New Roman"/>
-          <w:sz w:val="24"/>
-        </w:rPr>
-        <w:t>atas</w:t>
-      </w:r>
-      <w:proofErr w:type="spellEnd"/>
-      <w:r>
-        <w:rPr>
-          <w:rFonts w:ascii="Times New Roman" w:hAnsi="Times New Roman"/>
-          <w:sz w:val="24"/>
-        </w:rPr>
-        <w:t xml:space="preserve"> </w:t>
-      </w:r>
-      <w:proofErr w:type="spellStart"/>
-      <w:r>
-        <w:rPr>
-          <w:rFonts w:ascii="Times New Roman" w:hAnsi="Times New Roman"/>
-          <w:sz w:val="24"/>
-        </w:rPr>
-        <w:t>menunjukkan</w:t>
-      </w:r>
-      <w:proofErr w:type="spellEnd"/>
-      <w:r>
-        <w:rPr>
-          <w:rFonts w:ascii="Times New Roman" w:hAnsi="Times New Roman"/>
-          <w:sz w:val="24"/>
-        </w:rPr>
-        <w:t xml:space="preserve"> </w:t>
-      </w:r>
-      <w:proofErr w:type="spellStart"/>
-      <w:r>
-        <w:rPr>
-          <w:rFonts w:ascii="Times New Roman" w:hAnsi="Times New Roman"/>
-          <w:sz w:val="24"/>
-        </w:rPr>
-        <w:t>usia</w:t>
-      </w:r>
-      <w:proofErr w:type="spellEnd"/>
-      <w:r>
-        <w:rPr>
-          <w:rFonts w:ascii="Times New Roman" w:hAnsi="Times New Roman"/>
-          <w:sz w:val="24"/>
-        </w:rPr>
-        <w:t xml:space="preserve"> dan </w:t>
-      </w:r>
-      <w:proofErr w:type="spellStart"/>
-      <w:r>
-        <w:rPr>
-          <w:rFonts w:ascii="Times New Roman" w:hAnsi="Times New Roman"/>
-          <w:sz w:val="24"/>
-        </w:rPr>
-        <w:t>jenis</w:t>
-      </w:r>
-      <w:proofErr w:type="spellEnd"/>
-      <w:r>
-        <w:rPr>
-          <w:rFonts w:ascii="Times New Roman" w:hAnsi="Times New Roman"/>
-          <w:sz w:val="24"/>
-        </w:rPr>
-        <w:t xml:space="preserve"> </w:t>
-      </w:r>
-      <w:proofErr w:type="spellStart"/>
-      <w:r>
-        <w:rPr>
-          <w:rFonts w:ascii="Times New Roman" w:hAnsi="Times New Roman"/>
-          <w:sz w:val="24"/>
-        </w:rPr>
-        <w:t>kelamin</w:t>
-      </w:r>
-      <w:proofErr w:type="spellEnd"/>
-      <w:r>
-        <w:rPr>
-          <w:rFonts w:ascii="Times New Roman" w:hAnsi="Times New Roman"/>
-          <w:sz w:val="24"/>
-        </w:rPr>
-        <w:t xml:space="preserve"> 25 </w:t>
-      </w:r>
-      <w:proofErr w:type="spellStart"/>
-      <w:r>
-        <w:rPr>
-          <w:rFonts w:ascii="Times New Roman" w:hAnsi="Times New Roman"/>
-          <w:sz w:val="24"/>
-        </w:rPr>
-        <w:t>peserta</w:t>
-      </w:r>
-      <w:proofErr w:type="spellEnd"/>
-      <w:r>
-        <w:rPr>
-          <w:rFonts w:ascii="Times New Roman" w:hAnsi="Times New Roman"/>
-          <w:sz w:val="24"/>
-        </w:rPr>
-        <w:t xml:space="preserve"> yang </w:t>
-      </w:r>
-      <w:proofErr w:type="spellStart"/>
-      <w:r>
-        <w:rPr>
-          <w:rFonts w:ascii="Times New Roman" w:hAnsi="Times New Roman"/>
-          <w:sz w:val="24"/>
-        </w:rPr>
-        <w:t>mengikuti</w:t>
-      </w:r>
-      <w:proofErr w:type="spellEnd"/>
-      <w:r>
-        <w:rPr>
-          <w:rFonts w:ascii="Times New Roman" w:hAnsi="Times New Roman"/>
-          <w:sz w:val="24"/>
-        </w:rPr>
-        <w:t xml:space="preserve"> </w:t>
-      </w:r>
-      <w:proofErr w:type="spellStart"/>
-      <w:r>
-        <w:rPr>
-          <w:rFonts w:ascii="Times New Roman" w:hAnsi="Times New Roman"/>
-          <w:sz w:val="24"/>
-        </w:rPr>
-        <w:t>undian</w:t>
-      </w:r>
-      <w:proofErr w:type="spellEnd"/>
-      <w:r>
-        <w:rPr>
-          <w:rFonts w:ascii="Times New Roman" w:hAnsi="Times New Roman"/>
-          <w:sz w:val="24"/>
-        </w:rPr>
-        <w:t xml:space="preserve"> </w:t>
-      </w:r>
-      <w:proofErr w:type="spellStart"/>
-      <w:r>
-        <w:rPr>
-          <w:rFonts w:ascii="Times New Roman" w:hAnsi="Times New Roman"/>
-          <w:sz w:val="24"/>
-        </w:rPr>
-        <w:t>berhadiah</w:t>
-      </w:r>
-      <w:proofErr w:type="spellEnd"/>
-      <w:r>
-        <w:rPr>
-          <w:rFonts w:ascii="Times New Roman" w:hAnsi="Times New Roman"/>
-          <w:sz w:val="24"/>
-        </w:rPr>
-        <w:t xml:space="preserve">. Jika </w:t>
-      </w:r>
-      <w:proofErr w:type="spellStart"/>
-      <w:r>
-        <w:rPr>
-          <w:rFonts w:ascii="Times New Roman" w:hAnsi="Times New Roman"/>
-          <w:sz w:val="24"/>
-        </w:rPr>
-        <w:t>pemenang</w:t>
-      </w:r>
-      <w:proofErr w:type="spellEnd"/>
-      <w:r>
-        <w:rPr>
-          <w:rFonts w:ascii="Times New Roman" w:hAnsi="Times New Roman"/>
-          <w:sz w:val="24"/>
-        </w:rPr>
-        <w:t xml:space="preserve"> </w:t>
-      </w:r>
-      <w:proofErr w:type="spellStart"/>
-      <w:r>
-        <w:rPr>
-          <w:rFonts w:ascii="Times New Roman" w:hAnsi="Times New Roman"/>
-          <w:sz w:val="24"/>
-        </w:rPr>
-        <w:t>undian</w:t>
-      </w:r>
-      <w:proofErr w:type="spellEnd"/>
-      <w:r>
-        <w:rPr>
-          <w:rFonts w:ascii="Times New Roman" w:hAnsi="Times New Roman"/>
-          <w:sz w:val="24"/>
-        </w:rPr>
-        <w:t xml:space="preserve"> </w:t>
-      </w:r>
-      <w:proofErr w:type="spellStart"/>
-      <w:r>
-        <w:rPr>
-          <w:rFonts w:ascii="Times New Roman" w:hAnsi="Times New Roman"/>
-          <w:sz w:val="24"/>
-        </w:rPr>
-        <w:t>akan</w:t>
-      </w:r>
-      <w:proofErr w:type="spellEnd"/>
-      <w:r>
-        <w:rPr>
-          <w:rFonts w:ascii="Times New Roman" w:hAnsi="Times New Roman"/>
-          <w:sz w:val="24"/>
-        </w:rPr>
-        <w:t xml:space="preserve"> </w:t>
-      </w:r>
-      <w:proofErr w:type="spellStart"/>
-      <w:r>
-        <w:rPr>
-          <w:rFonts w:ascii="Times New Roman" w:hAnsi="Times New Roman"/>
-          <w:sz w:val="24"/>
-        </w:rPr>
-        <w:t>dipilih</w:t>
-      </w:r>
-      <w:proofErr w:type="spellEnd"/>
-      <w:r>
-        <w:rPr>
-          <w:rFonts w:ascii="Times New Roman" w:hAnsi="Times New Roman"/>
-          <w:sz w:val="24"/>
-        </w:rPr>
-        <w:t xml:space="preserve"> </w:t>
-      </w:r>
-      <w:proofErr w:type="spellStart"/>
-      <w:r>
-        <w:rPr>
-          <w:rFonts w:ascii="Times New Roman" w:hAnsi="Times New Roman"/>
-          <w:sz w:val="24"/>
-        </w:rPr>
-        <w:t>secara</w:t>
-      </w:r>
-      <w:proofErr w:type="spellEnd"/>
-      <w:r>
-        <w:rPr>
-          <w:rFonts w:ascii="Times New Roman" w:hAnsi="Times New Roman"/>
-          <w:sz w:val="24"/>
-        </w:rPr>
-        <w:t xml:space="preserve"> </w:t>
-      </w:r>
-      <w:proofErr w:type="spellStart"/>
-      <w:r>
-        <w:rPr>
-          <w:rFonts w:ascii="Times New Roman" w:hAnsi="Times New Roman"/>
-          <w:sz w:val="24"/>
-        </w:rPr>
-        <w:t>acak</w:t>
-      </w:r>
-      <w:proofErr w:type="spellEnd"/>
-      <w:r>
-        <w:rPr>
-          <w:rFonts w:ascii="Times New Roman" w:hAnsi="Times New Roman"/>
-          <w:sz w:val="24"/>
-        </w:rPr>
-        <w:t xml:space="preserve">, </w:t>
-      </w:r>
-      <w:proofErr w:type="spellStart"/>
-      <w:r>
-        <w:rPr>
-          <w:rFonts w:ascii="Times New Roman" w:hAnsi="Times New Roman"/>
-          <w:sz w:val="24"/>
-        </w:rPr>
-        <w:t>berapakah</w:t>
-      </w:r>
-      <w:proofErr w:type="spellEnd"/>
-      <w:r>
-        <w:rPr>
-          <w:rFonts w:ascii="Times New Roman" w:hAnsi="Times New Roman"/>
-          <w:sz w:val="24"/>
-        </w:rPr>
-        <w:t xml:space="preserve"> </w:t>
-      </w:r>
-      <w:proofErr w:type="spellStart"/>
-      <w:r>
-        <w:rPr>
-          <w:rFonts w:ascii="Times New Roman" w:hAnsi="Times New Roman"/>
-          <w:sz w:val="24"/>
-        </w:rPr>
-        <w:t>peluang</w:t>
-      </w:r>
-      <w:proofErr w:type="spellEnd"/>
-      <w:r>
-        <w:rPr>
-          <w:rFonts w:ascii="Times New Roman" w:hAnsi="Times New Roman"/>
-          <w:sz w:val="24"/>
-        </w:rPr>
-        <w:t xml:space="preserve"> yang </w:t>
-      </w:r>
-      <w:proofErr w:type="spellStart"/>
-      <w:r>
-        <w:rPr>
-          <w:rFonts w:ascii="Times New Roman" w:hAnsi="Times New Roman"/>
-          <w:sz w:val="24"/>
-        </w:rPr>
-        <w:t>terpilih</w:t>
-      </w:r>
-      <w:proofErr w:type="spellEnd"/>
-      <w:r>
-        <w:rPr>
-          <w:rFonts w:ascii="Times New Roman" w:hAnsi="Times New Roman"/>
-          <w:sz w:val="24"/>
-        </w:rPr>
-        <w:t xml:space="preserve"> </w:t>
-      </w:r>
-      <w:proofErr w:type="spellStart"/>
-      <w:r>
-        <w:rPr>
-          <w:rFonts w:ascii="Times New Roman" w:hAnsi="Times New Roman"/>
-          <w:sz w:val="24"/>
-        </w:rPr>
-        <w:t>adalah</w:t>
-      </w:r>
-      <w:proofErr w:type="spellEnd"/>
-      <w:r>
-        <w:rPr>
-          <w:rFonts w:ascii="Times New Roman" w:hAnsi="Times New Roman"/>
-          <w:sz w:val="24"/>
-        </w:rPr>
-        <w:t xml:space="preserve"> </w:t>
-      </w:r>
-      <w:proofErr w:type="spellStart"/>
-      <w:r>
-        <w:rPr>
-          <w:rFonts w:ascii="Times New Roman" w:hAnsi="Times New Roman"/>
-          <w:sz w:val="24"/>
-        </w:rPr>
-        <w:t>pria</w:t>
-      </w:r>
-      <w:proofErr w:type="spellEnd"/>
-      <w:r>
-        <w:rPr>
-          <w:rFonts w:ascii="Times New Roman" w:hAnsi="Times New Roman"/>
-          <w:sz w:val="24"/>
-        </w:rPr>
-        <w:t xml:space="preserve"> </w:t>
-      </w:r>
-      <w:proofErr w:type="spellStart"/>
-      <w:r>
-        <w:rPr>
-          <w:rFonts w:ascii="Times New Roman" w:hAnsi="Times New Roman"/>
-          <w:sz w:val="24"/>
-        </w:rPr>
-        <w:t>berusia</w:t>
-      </w:r>
-      <w:proofErr w:type="spellEnd"/>
-      <w:r>
-        <w:rPr>
-          <w:rFonts w:ascii="Times New Roman" w:hAnsi="Times New Roman"/>
-          <w:sz w:val="24"/>
-        </w:rPr>
-        <w:t xml:space="preserve">  di </w:t>
-      </w:r>
-      <w:proofErr w:type="spellStart"/>
-      <w:r>
-        <w:rPr>
-          <w:rFonts w:ascii="Times New Roman" w:hAnsi="Times New Roman"/>
-          <w:sz w:val="24"/>
-        </w:rPr>
-        <w:t>bawah</w:t>
-      </w:r>
-      <w:proofErr w:type="spellEnd"/>
-      <w:r>
-        <w:rPr>
-          <w:rFonts w:ascii="Times New Roman" w:hAnsi="Times New Roman"/>
-          <w:sz w:val="24"/>
-        </w:rPr>
-        <w:t xml:space="preserve"> 40 </w:t>
-      </w:r>
-      <w:proofErr w:type="spellStart"/>
-      <w:r>
-        <w:rPr>
-          <w:rFonts w:ascii="Times New Roman" w:hAnsi="Times New Roman"/>
-          <w:sz w:val="24"/>
-        </w:rPr>
-        <w:t>tahun</w:t>
-      </w:r>
-      <w:proofErr w:type="spellEnd"/>
-      <w:r>
-        <w:rPr>
-          <w:rFonts w:ascii="Times New Roman" w:hAnsi="Times New Roman"/>
-          <w:sz w:val="24"/>
-        </w:rPr>
-        <w:t xml:space="preserve"> </w:t>
-      </w:r>
-      <w:proofErr w:type="spellStart"/>
-      <w:r>
-        <w:rPr>
-          <w:rFonts w:ascii="Times New Roman" w:hAnsi="Times New Roman"/>
-          <w:sz w:val="24"/>
-        </w:rPr>
-        <w:t>atau</w:t>
-      </w:r>
-      <w:proofErr w:type="spellEnd"/>
-      <w:r>
-        <w:rPr>
-          <w:rFonts w:ascii="Times New Roman" w:hAnsi="Times New Roman"/>
-          <w:sz w:val="24"/>
-        </w:rPr>
-        <w:t xml:space="preserve"> </w:t>
-      </w:r>
-      <w:proofErr w:type="spellStart"/>
-      <w:r>
-        <w:rPr>
-          <w:rFonts w:ascii="Times New Roman" w:hAnsi="Times New Roman"/>
-          <w:sz w:val="24"/>
-        </w:rPr>
-        <w:t>pria</w:t>
-      </w:r>
-      <w:proofErr w:type="spellEnd"/>
-      <w:r>
-        <w:rPr>
-          <w:rFonts w:ascii="Times New Roman" w:hAnsi="Times New Roman"/>
-          <w:sz w:val="24"/>
-        </w:rPr>
-        <w:t xml:space="preserve"> </w:t>
-      </w:r>
-      <w:proofErr w:type="spellStart"/>
-      <w:r>
-        <w:rPr>
-          <w:rFonts w:ascii="Times New Roman" w:hAnsi="Times New Roman"/>
-          <w:sz w:val="24"/>
-        </w:rPr>
-        <w:t>berusia</w:t>
-      </w:r>
-      <w:proofErr w:type="spellEnd"/>
-      <w:r>
-        <w:rPr>
-          <w:rFonts w:ascii="Times New Roman" w:hAnsi="Times New Roman"/>
-          <w:sz w:val="24"/>
-        </w:rPr>
-        <w:t xml:space="preserve"> 40 </w:t>
-      </w:r>
-      <w:proofErr w:type="spellStart"/>
-      <w:r>
-        <w:rPr>
-          <w:rFonts w:ascii="Times New Roman" w:hAnsi="Times New Roman"/>
-          <w:sz w:val="24"/>
-        </w:rPr>
-        <w:t>tahun</w:t>
-      </w:r>
-      <w:proofErr w:type="spellEnd"/>
-      <w:r>
-        <w:rPr>
-          <w:rFonts w:ascii="Times New Roman" w:hAnsi="Times New Roman"/>
-          <w:sz w:val="24"/>
-        </w:rPr>
-        <w:t xml:space="preserve"> </w:t>
-      </w:r>
-      <w:proofErr w:type="spellStart"/>
-      <w:r>
-        <w:rPr>
-          <w:rFonts w:ascii="Times New Roman" w:hAnsi="Times New Roman"/>
-          <w:sz w:val="24"/>
-        </w:rPr>
-        <w:t>ke</w:t>
-      </w:r>
-      <w:proofErr w:type="spellEnd"/>
-      <w:r>
-        <w:rPr>
-          <w:rFonts w:ascii="Times New Roman" w:hAnsi="Times New Roman"/>
-          <w:sz w:val="24"/>
-        </w:rPr>
-        <w:t xml:space="preserve"> </w:t>
-      </w:r>
-      <w:proofErr w:type="spellStart"/>
-      <w:r>
-        <w:rPr>
-          <w:rFonts w:ascii="Times New Roman" w:hAnsi="Times New Roman"/>
-          <w:sz w:val="24"/>
-        </w:rPr>
-        <w:t>atas</w:t>
-      </w:r>
-      <w:proofErr w:type="spellEnd"/>
-      <w:r>
-        <w:rPr>
-          <w:rFonts w:ascii="Times New Roman" w:hAnsi="Times New Roman"/>
-          <w:sz w:val="24"/>
-        </w:rPr>
-        <w:t>?</w:t>
+      <w:r>
+        <w:rPr>
+          <w:rFonts w:ascii="Times New Roman" w:hAnsi="Times New Roman"/>
+          <w:sz w:val="24"/>
+        </w:rPr>
+        <w:t>Tabel di atas menunjukkan usia dan jenis kelamin 25 peserta yang mengikuti undian berhadiah. Jika pemenang undian akan dipilih secara acak, berapakah peluang yang terpilih adalah pria berusia  di bawah 40 tahun atau pria berusia 40 tahun ke atas?</w:t>
       </w:r>
     </w:p>
     <w:p>
@@ -1375,439 +430,14 @@
           <w:rFonts w:ascii="Times New Roman" w:hAnsi="Times New Roman"/>
           <w:sz w:val="24"/>
         </w:rPr>
-        <w:t xml:space="preserve">Mas Matin </w:t>
-      </w:r>
-      <w:proofErr w:type="spellStart"/>
-      <w:r>
-        <w:rPr>
-          <w:rFonts w:ascii="Times New Roman" w:hAnsi="Times New Roman"/>
-          <w:sz w:val="24"/>
-        </w:rPr>
-        <w:t>Pitu</w:t>
-      </w:r>
-      <w:proofErr w:type="spellEnd"/>
-      <w:r>
-        <w:rPr>
-          <w:rFonts w:ascii="Times New Roman" w:hAnsi="Times New Roman"/>
-          <w:sz w:val="24"/>
-        </w:rPr>
-        <w:t xml:space="preserve"> Band </w:t>
-      </w:r>
-      <w:proofErr w:type="spellStart"/>
-      <w:r>
-        <w:rPr>
-          <w:rFonts w:ascii="Times New Roman" w:hAnsi="Times New Roman"/>
-          <w:sz w:val="24"/>
-        </w:rPr>
-        <w:t>akan</w:t>
-      </w:r>
-      <w:proofErr w:type="spellEnd"/>
-      <w:r>
-        <w:rPr>
-          <w:rFonts w:ascii="Times New Roman" w:hAnsi="Times New Roman"/>
-          <w:sz w:val="24"/>
-        </w:rPr>
-        <w:t xml:space="preserve"> </w:t>
-      </w:r>
-      <w:proofErr w:type="spellStart"/>
-      <w:r>
-        <w:rPr>
-          <w:rFonts w:ascii="Times New Roman" w:hAnsi="Times New Roman"/>
-          <w:sz w:val="24"/>
-        </w:rPr>
-        <w:t>mengadakan</w:t>
-      </w:r>
-      <w:proofErr w:type="spellEnd"/>
-      <w:r>
-        <w:rPr>
-          <w:rFonts w:ascii="Times New Roman" w:hAnsi="Times New Roman"/>
-          <w:sz w:val="24"/>
-        </w:rPr>
-        <w:t xml:space="preserve"> </w:t>
-      </w:r>
-      <w:proofErr w:type="spellStart"/>
-      <w:r>
-        <w:rPr>
-          <w:rFonts w:ascii="Times New Roman" w:hAnsi="Times New Roman"/>
-          <w:sz w:val="24"/>
-        </w:rPr>
-        <w:t>arisan</w:t>
-      </w:r>
-      <w:proofErr w:type="spellEnd"/>
-      <w:r>
-        <w:rPr>
-          <w:rFonts w:ascii="Times New Roman" w:hAnsi="Times New Roman"/>
-          <w:sz w:val="24"/>
-        </w:rPr>
-        <w:t xml:space="preserve"> di </w:t>
-      </w:r>
-      <w:proofErr w:type="spellStart"/>
-      <w:r>
-        <w:rPr>
-          <w:rFonts w:ascii="Times New Roman" w:hAnsi="Times New Roman"/>
-          <w:sz w:val="24"/>
-        </w:rPr>
-        <w:t>rumahnya</w:t>
-      </w:r>
-      <w:proofErr w:type="spellEnd"/>
-      <w:r>
-        <w:rPr>
-          <w:rFonts w:ascii="Times New Roman" w:hAnsi="Times New Roman"/>
-          <w:sz w:val="24"/>
-        </w:rPr>
-        <w:t xml:space="preserve">, </w:t>
-      </w:r>
-      <w:proofErr w:type="spellStart"/>
-      <w:r>
-        <w:rPr>
-          <w:rFonts w:ascii="Times New Roman" w:hAnsi="Times New Roman"/>
-          <w:sz w:val="24"/>
-        </w:rPr>
-        <w:t>ia</w:t>
-      </w:r>
-      <w:proofErr w:type="spellEnd"/>
-      <w:r>
-        <w:rPr>
-          <w:rFonts w:ascii="Times New Roman" w:hAnsi="Times New Roman"/>
-          <w:sz w:val="24"/>
-        </w:rPr>
-        <w:t xml:space="preserve"> </w:t>
-      </w:r>
-      <w:proofErr w:type="spellStart"/>
-      <w:r>
-        <w:rPr>
-          <w:rFonts w:ascii="Times New Roman" w:hAnsi="Times New Roman"/>
-          <w:sz w:val="24"/>
-        </w:rPr>
-        <w:t>berencana</w:t>
-      </w:r>
-      <w:proofErr w:type="spellEnd"/>
-      <w:r>
-        <w:rPr>
-          <w:rFonts w:ascii="Times New Roman" w:hAnsi="Times New Roman"/>
-          <w:sz w:val="24"/>
-        </w:rPr>
-        <w:t xml:space="preserve"> </w:t>
-      </w:r>
-      <w:proofErr w:type="spellStart"/>
-      <w:r>
-        <w:rPr>
-          <w:rFonts w:ascii="Times New Roman" w:hAnsi="Times New Roman"/>
-          <w:sz w:val="24"/>
-        </w:rPr>
-        <w:t>membeli</w:t>
-      </w:r>
-      <w:proofErr w:type="spellEnd"/>
-      <w:r>
-        <w:rPr>
-          <w:rFonts w:ascii="Times New Roman" w:hAnsi="Times New Roman"/>
-          <w:sz w:val="24"/>
-        </w:rPr>
-        <w:t xml:space="preserve"> </w:t>
-      </w:r>
-      <w:proofErr w:type="spellStart"/>
-      <w:r>
-        <w:rPr>
-          <w:rFonts w:ascii="Times New Roman" w:hAnsi="Times New Roman"/>
-          <w:sz w:val="24"/>
-        </w:rPr>
-        <w:t>apel</w:t>
-      </w:r>
-      <w:proofErr w:type="spellEnd"/>
-      <w:r>
-        <w:rPr>
-          <w:rFonts w:ascii="Times New Roman" w:hAnsi="Times New Roman"/>
-          <w:sz w:val="24"/>
-        </w:rPr>
-        <w:t xml:space="preserve"> dan </w:t>
-      </w:r>
-      <w:proofErr w:type="spellStart"/>
-      <w:r>
-        <w:rPr>
-          <w:rFonts w:ascii="Times New Roman" w:hAnsi="Times New Roman"/>
-          <w:sz w:val="24"/>
-        </w:rPr>
-        <w:t>jeruk</w:t>
-      </w:r>
-      <w:proofErr w:type="spellEnd"/>
-      <w:r>
-        <w:rPr>
-          <w:rFonts w:ascii="Times New Roman" w:hAnsi="Times New Roman"/>
-          <w:sz w:val="24"/>
-        </w:rPr>
-        <w:t xml:space="preserve"> </w:t>
-      </w:r>
-      <w:proofErr w:type="spellStart"/>
-      <w:r>
-        <w:rPr>
-          <w:rFonts w:ascii="Times New Roman" w:hAnsi="Times New Roman"/>
-          <w:sz w:val="24"/>
-        </w:rPr>
-        <w:t>sebagai</w:t>
-      </w:r>
-      <w:proofErr w:type="spellEnd"/>
-      <w:r>
-        <w:rPr>
-          <w:rFonts w:ascii="Times New Roman" w:hAnsi="Times New Roman"/>
-          <w:sz w:val="24"/>
-        </w:rPr>
-        <w:t xml:space="preserve"> </w:t>
-      </w:r>
-      <w:proofErr w:type="spellStart"/>
-      <w:r>
-        <w:rPr>
-          <w:rFonts w:ascii="Times New Roman" w:hAnsi="Times New Roman"/>
-          <w:sz w:val="24"/>
-        </w:rPr>
-        <w:t>pencuci</w:t>
-      </w:r>
-      <w:proofErr w:type="spellEnd"/>
-      <w:r>
-        <w:rPr>
-          <w:rFonts w:ascii="Times New Roman" w:hAnsi="Times New Roman"/>
-          <w:sz w:val="24"/>
-        </w:rPr>
-        <w:t xml:space="preserve"> </w:t>
-      </w:r>
-      <w:proofErr w:type="spellStart"/>
-      <w:r>
-        <w:rPr>
-          <w:rFonts w:ascii="Times New Roman" w:hAnsi="Times New Roman"/>
-          <w:sz w:val="24"/>
-        </w:rPr>
-        <w:t>mulut</w:t>
-      </w:r>
-      <w:proofErr w:type="spellEnd"/>
-      <w:r>
-        <w:rPr>
-          <w:rFonts w:ascii="Times New Roman" w:hAnsi="Times New Roman"/>
-          <w:sz w:val="24"/>
-        </w:rPr>
-        <w:t xml:space="preserve">. Harga 1 kg </w:t>
-      </w:r>
-      <w:proofErr w:type="spellStart"/>
-      <w:r>
-        <w:rPr>
-          <w:rFonts w:ascii="Times New Roman" w:hAnsi="Times New Roman"/>
-          <w:sz w:val="24"/>
-        </w:rPr>
-        <w:t>apel</w:t>
-      </w:r>
-      <w:proofErr w:type="spellEnd"/>
-      <w:r>
-        <w:rPr>
-          <w:rFonts w:ascii="Times New Roman" w:hAnsi="Times New Roman"/>
-          <w:sz w:val="24"/>
-        </w:rPr>
-        <w:t xml:space="preserve"> </w:t>
-      </w:r>
-      <w:proofErr w:type="spellStart"/>
-      <w:r>
-        <w:rPr>
-          <w:rFonts w:ascii="Times New Roman" w:hAnsi="Times New Roman"/>
-          <w:sz w:val="24"/>
-        </w:rPr>
-        <w:t>lebih</w:t>
-      </w:r>
-      <w:proofErr w:type="spellEnd"/>
-      <w:r>
-        <w:rPr>
-          <w:rFonts w:ascii="Times New Roman" w:hAnsi="Times New Roman"/>
-          <w:sz w:val="24"/>
-        </w:rPr>
-        <w:t xml:space="preserve"> </w:t>
-      </w:r>
-      <w:proofErr w:type="spellStart"/>
-      <w:r>
-        <w:rPr>
-          <w:rFonts w:ascii="Times New Roman" w:hAnsi="Times New Roman"/>
-          <w:sz w:val="24"/>
-        </w:rPr>
-        <w:t>tinggi</w:t>
-      </w:r>
-      <w:proofErr w:type="spellEnd"/>
-      <w:r>
-        <w:rPr>
-          <w:rFonts w:ascii="Times New Roman" w:hAnsi="Times New Roman"/>
-          <w:sz w:val="24"/>
-        </w:rPr>
-        <w:t xml:space="preserve"> Rp8000 </w:t>
-      </w:r>
-      <w:proofErr w:type="spellStart"/>
-      <w:r>
-        <w:rPr>
-          <w:rFonts w:ascii="Times New Roman" w:hAnsi="Times New Roman"/>
-          <w:sz w:val="24"/>
-        </w:rPr>
-        <w:t>dari</w:t>
-      </w:r>
-      <w:proofErr w:type="spellEnd"/>
-      <w:r>
-        <w:rPr>
-          <w:rFonts w:ascii="Times New Roman" w:hAnsi="Times New Roman"/>
-          <w:sz w:val="24"/>
-        </w:rPr>
-        <w:t xml:space="preserve"> </w:t>
-      </w:r>
-      <w:proofErr w:type="spellStart"/>
-      <w:r>
-        <w:rPr>
-          <w:rFonts w:ascii="Times New Roman" w:hAnsi="Times New Roman"/>
-          <w:sz w:val="24"/>
-        </w:rPr>
-        <w:t>harga</w:t>
-      </w:r>
-      <w:proofErr w:type="spellEnd"/>
-      <w:r>
-        <w:rPr>
-          <w:rFonts w:ascii="Times New Roman" w:hAnsi="Times New Roman"/>
-          <w:sz w:val="24"/>
-        </w:rPr>
-        <w:t xml:space="preserve"> 1 kg </w:t>
-      </w:r>
-      <w:proofErr w:type="spellStart"/>
-      <w:r>
-        <w:rPr>
-          <w:rFonts w:ascii="Times New Roman" w:hAnsi="Times New Roman"/>
-          <w:sz w:val="24"/>
-        </w:rPr>
-        <w:t>jeruk</w:t>
-      </w:r>
-      <w:proofErr w:type="spellEnd"/>
-      <w:r>
-        <w:rPr>
-          <w:rFonts w:ascii="Times New Roman" w:hAnsi="Times New Roman"/>
-          <w:sz w:val="24"/>
-        </w:rPr>
-        <w:t xml:space="preserve">. Jika </w:t>
-      </w:r>
-      <w:proofErr w:type="spellStart"/>
-      <w:r>
-        <w:rPr>
-          <w:rFonts w:ascii="Times New Roman" w:hAnsi="Times New Roman"/>
-          <w:sz w:val="24"/>
-        </w:rPr>
-        <w:t>harga</w:t>
-      </w:r>
-      <w:proofErr w:type="spellEnd"/>
-      <w:r>
-        <w:rPr>
-          <w:rFonts w:ascii="Times New Roman" w:hAnsi="Times New Roman"/>
-          <w:sz w:val="24"/>
-        </w:rPr>
-        <w:t xml:space="preserve"> 1 kg 1 </w:t>
-      </w:r>
-      <w:proofErr w:type="spellStart"/>
-      <w:r>
-        <w:rPr>
-          <w:rFonts w:ascii="Times New Roman" w:hAnsi="Times New Roman"/>
-          <w:sz w:val="24"/>
-        </w:rPr>
-        <w:t>apel</w:t>
-      </w:r>
-      <w:proofErr w:type="spellEnd"/>
-      <w:r>
-        <w:rPr>
-          <w:rFonts w:ascii="Times New Roman" w:hAnsi="Times New Roman"/>
-          <w:sz w:val="24"/>
-        </w:rPr>
-        <w:t xml:space="preserve"> dan 2 kg </w:t>
-      </w:r>
-      <w:proofErr w:type="spellStart"/>
-      <w:r>
-        <w:rPr>
-          <w:rFonts w:ascii="Times New Roman" w:hAnsi="Times New Roman"/>
-          <w:sz w:val="24"/>
-        </w:rPr>
-        <w:t>jeruk</w:t>
-      </w:r>
-      <w:proofErr w:type="spellEnd"/>
-      <w:r>
-        <w:rPr>
-          <w:rFonts w:ascii="Times New Roman" w:hAnsi="Times New Roman"/>
-          <w:sz w:val="24"/>
-        </w:rPr>
-        <w:t xml:space="preserve"> </w:t>
-      </w:r>
-      <w:proofErr w:type="spellStart"/>
-      <w:r>
-        <w:rPr>
-          <w:rFonts w:ascii="Times New Roman" w:hAnsi="Times New Roman"/>
-          <w:sz w:val="24"/>
-        </w:rPr>
-        <w:t>adalah</w:t>
-      </w:r>
-      <w:proofErr w:type="spellEnd"/>
-      <w:r>
-        <w:rPr>
-          <w:rFonts w:ascii="Times New Roman" w:hAnsi="Times New Roman"/>
-          <w:sz w:val="24"/>
-        </w:rPr>
-        <w:t xml:space="preserve"> x, </w:t>
-      </w:r>
-      <w:proofErr w:type="spellStart"/>
-      <w:r>
-        <w:rPr>
-          <w:rFonts w:ascii="Times New Roman" w:hAnsi="Times New Roman"/>
-          <w:sz w:val="24"/>
-        </w:rPr>
-        <w:t>maka</w:t>
-      </w:r>
-      <w:proofErr w:type="spellEnd"/>
-      <w:r>
-        <w:rPr>
-          <w:rFonts w:ascii="Times New Roman" w:hAnsi="Times New Roman"/>
-          <w:sz w:val="24"/>
-        </w:rPr>
-        <w:t xml:space="preserve"> </w:t>
-      </w:r>
-      <w:proofErr w:type="spellStart"/>
-      <w:r>
-        <w:rPr>
-          <w:rFonts w:ascii="Times New Roman" w:hAnsi="Times New Roman"/>
-          <w:sz w:val="24"/>
-        </w:rPr>
-        <w:t>harga</w:t>
-      </w:r>
-      <w:proofErr w:type="spellEnd"/>
-      <w:r>
-        <w:rPr>
-          <w:rFonts w:ascii="Times New Roman" w:hAnsi="Times New Roman"/>
-          <w:sz w:val="24"/>
-        </w:rPr>
-        <w:t xml:space="preserve"> 1 kg </w:t>
-      </w:r>
-      <w:proofErr w:type="spellStart"/>
-      <w:r>
-        <w:rPr>
-          <w:rFonts w:ascii="Times New Roman" w:hAnsi="Times New Roman"/>
-          <w:sz w:val="24"/>
-        </w:rPr>
-        <w:t>jeruk</w:t>
-      </w:r>
-      <w:proofErr w:type="spellEnd"/>
-      <w:r>
-        <w:rPr>
-          <w:rFonts w:ascii="Times New Roman" w:hAnsi="Times New Roman"/>
-          <w:sz w:val="24"/>
-        </w:rPr>
-        <w:t xml:space="preserve"> </w:t>
-      </w:r>
-      <w:proofErr w:type="spellStart"/>
-      <w:r>
-        <w:rPr>
-          <w:rFonts w:ascii="Times New Roman" w:hAnsi="Times New Roman"/>
-          <w:sz w:val="24"/>
-        </w:rPr>
-        <w:t>adalah</w:t>
-      </w:r>
-      <w:proofErr w:type="spellEnd"/>
-      <w:r>
-        <w:rPr>
-          <w:rFonts w:ascii="Times New Roman" w:hAnsi="Times New Roman"/>
-          <w:sz w:val="24"/>
-        </w:rPr>
-        <w:t xml:space="preserve"> …</w:t>
+        <w:t>Mas Matin Pitu Band akan mengadakan</w:t>
+      </w:r>
+      <w:r>
+        <w:rPr>
+          <w:rFonts w:ascii="Times New Roman" w:hAnsi="Times New Roman"/>
+          <w:sz w:val="24"/>
+        </w:rPr>
+        <w:t xml:space="preserve"> arisan di rumahnya, ia berencana membeli apel dan jeruk sebagai pencuci mulut. Harga 1 kg apel lebih tinggi Rp8000 dari harga 1 kg jeruk. Jika harga 1 kg 1 apel dan 2 kg jeruk adalah x, maka harga 1 kg jeruk adalah …</w:t>
       </w:r>
     </w:p>
     <w:p>
@@ -1933,6 +563,18 @@
     </w:p>
     <w:p>
       <w:pPr>
+        <w:spacing w:line="360" w:lineRule="auto"/>
+        <w:jc w:val="both"/>
+        <w:rPr>
+          <w:rFonts w:ascii="Times New Roman" w:hAnsi="Times New Roman"/>
+          <w:b/>
+          <w:bCs/>
+          <w:sz w:val="24"/>
+        </w:rPr>
+      </w:pPr>
+    </w:p>
+    <w:p>
+      <w:pPr>
         <w:pStyle w:val="ListParagraph"/>
         <w:numPr>
           <w:ilvl w:val="0"/>
@@ -1952,6 +594,833 @@
           <w:rFonts w:ascii="Times New Roman" w:hAnsi="Times New Roman"/>
           <w:sz w:val="24"/>
         </w:rPr>
+        <w:t>Mas dony pitu berencana membeli apel dan jeruk sebagai oleh-oleh untuk Kak Faiz. Harga 1 kg apel lebih tinggi Rp 10.000 dari harga 1 kg jeruk. Jika harga 1 kg apel dan 2 kg jeruk adalah 2x, maka harga 1 kg jeruk adalah …</w:t>
+      </w:r>
+    </w:p>
+    <w:p>
+      <w:pPr>
+        <w:pStyle w:val="ListParagraph"/>
+        <w:numPr>
+          <w:ilvl w:val="1"/>
+          <w:numId w:val="14"/>
+        </w:numPr>
+        <w:spacing w:line="360" w:lineRule="auto"/>
+        <w:jc w:val="both"/>
+        <w:rPr>
+          <w:rFonts w:ascii="Times New Roman" w:hAnsi="Times New Roman"/>
+          <w:b/>
+          <w:bCs/>
+          <w:sz w:val="24"/>
+        </w:rPr>
+      </w:pPr>
+      <w:r>
+        <w:rPr>
+          <w:rFonts w:ascii="Times New Roman" w:hAnsi="Times New Roman"/>
+          <w:sz w:val="24"/>
+        </w:rPr>
+        <w:t>2x – 10.000 / 3</w:t>
+      </w:r>
+    </w:p>
+    <w:p>
+      <w:pPr>
+        <w:pStyle w:val="ListParagraph"/>
+        <w:numPr>
+          <w:ilvl w:val="1"/>
+          <w:numId w:val="14"/>
+        </w:numPr>
+        <w:spacing w:line="360" w:lineRule="auto"/>
+        <w:jc w:val="both"/>
+        <w:rPr>
+          <w:rFonts w:ascii="Times New Roman" w:hAnsi="Times New Roman"/>
+          <w:b/>
+          <w:bCs/>
+          <w:sz w:val="24"/>
+        </w:rPr>
+      </w:pPr>
+      <w:r>
+        <w:rPr>
+          <w:rFonts w:ascii="Times New Roman" w:hAnsi="Times New Roman"/>
+          <w:sz w:val="24"/>
+        </w:rPr>
+        <w:t>2x + 10.000 / 3</w:t>
+      </w:r>
+    </w:p>
+    <w:p>
+      <w:pPr>
+        <w:pStyle w:val="ListParagraph"/>
+        <w:numPr>
+          <w:ilvl w:val="1"/>
+          <w:numId w:val="14"/>
+        </w:numPr>
+        <w:spacing w:line="360" w:lineRule="auto"/>
+        <w:jc w:val="both"/>
+        <w:rPr>
+          <w:rFonts w:ascii="Times New Roman" w:hAnsi="Times New Roman"/>
+          <w:b/>
+          <w:bCs/>
+          <w:sz w:val="24"/>
+        </w:rPr>
+      </w:pPr>
+      <w:r>
+        <w:rPr>
+          <w:rFonts w:ascii="Times New Roman" w:hAnsi="Times New Roman"/>
+          <w:sz w:val="24"/>
+        </w:rPr>
+        <w:t>x – 10.000 / 3</w:t>
+      </w:r>
+    </w:p>
+    <w:p>
+      <w:pPr>
+        <w:pStyle w:val="ListParagraph"/>
+        <w:numPr>
+          <w:ilvl w:val="1"/>
+          <w:numId w:val="14"/>
+        </w:numPr>
+        <w:spacing w:line="360" w:lineRule="auto"/>
+        <w:jc w:val="both"/>
+        <w:rPr>
+          <w:rFonts w:ascii="Times New Roman" w:hAnsi="Times New Roman"/>
+          <w:b/>
+          <w:bCs/>
+          <w:sz w:val="24"/>
+        </w:rPr>
+      </w:pPr>
+      <w:r>
+        <w:rPr>
+          <w:rFonts w:ascii="Times New Roman" w:hAnsi="Times New Roman"/>
+          <w:sz w:val="24"/>
+        </w:rPr>
+        <w:t>x + 10.000 / 2</w:t>
+      </w:r>
+    </w:p>
+    <w:p>
+      <w:pPr>
+        <w:pStyle w:val="ListParagraph"/>
+        <w:numPr>
+          <w:ilvl w:val="1"/>
+          <w:numId w:val="14"/>
+        </w:numPr>
+        <w:spacing w:line="360" w:lineRule="auto"/>
+        <w:jc w:val="both"/>
+        <w:rPr>
+          <w:rFonts w:ascii="Times New Roman" w:hAnsi="Times New Roman"/>
+          <w:b/>
+          <w:bCs/>
+          <w:sz w:val="24"/>
+        </w:rPr>
+      </w:pPr>
+      <w:r>
+        <w:rPr>
+          <w:rFonts w:ascii="Times New Roman" w:hAnsi="Times New Roman"/>
+          <w:sz w:val="24"/>
+        </w:rPr>
+        <w:t>x – 10.000 / 2</w:t>
+      </w:r>
+    </w:p>
+    <w:p>
+      <w:pPr>
+        <w:spacing w:line="360" w:lineRule="auto"/>
+        <w:jc w:val="both"/>
+        <w:rPr>
+          <w:rFonts w:ascii="Times New Roman" w:hAnsi="Times New Roman"/>
+          <w:b/>
+          <w:bCs/>
+          <w:sz w:val="24"/>
+        </w:rPr>
+      </w:pPr>
+    </w:p>
+    <w:p>
+      <w:pPr>
+        <w:pStyle w:val="ListParagraph"/>
+        <w:numPr>
+          <w:ilvl w:val="0"/>
+          <w:numId w:val="11"/>
+        </w:numPr>
+        <w:spacing w:line="360" w:lineRule="auto"/>
+        <w:jc w:val="both"/>
+        <w:rPr>
+          <w:rFonts w:ascii="Times New Roman" w:hAnsi="Times New Roman"/>
+          <w:b/>
+          <w:bCs/>
+          <w:sz w:val="24"/>
+        </w:rPr>
+      </w:pPr>
+      <w:r>
+        <w:rPr>
+          <w:rFonts w:ascii="Times New Roman" w:hAnsi="Times New Roman"/>
+          <w:sz w:val="24"/>
+        </w:rPr>
+        <w:t>Pada sore hari, Agus dan teman-temannya bermain permainan kelereng lubang. Aturan permainannya adalah setiap pemain akan mendapatkan X kelereng dan akan kehilangan 2 kelereng setiap kali gagal memasukkan kelereng ke dalam lubang. Ternyata Agus gagal memasukkannya sebanyak 20 kali. Sehingga kelereng Agus bersisa 10 kelereng. Berapakah jumlah awal kelereng yang dimiliki Agus?</w:t>
+      </w:r>
+    </w:p>
+    <w:p>
+      <w:pPr>
+        <w:pStyle w:val="ListParagraph"/>
+        <w:numPr>
+          <w:ilvl w:val="0"/>
+          <w:numId w:val="15"/>
+        </w:numPr>
+        <w:spacing w:line="360" w:lineRule="auto"/>
+        <w:jc w:val="both"/>
+        <w:rPr>
+          <w:rFonts w:ascii="Times New Roman" w:hAnsi="Times New Roman"/>
+          <w:b/>
+          <w:bCs/>
+          <w:sz w:val="24"/>
+        </w:rPr>
+      </w:pPr>
+      <w:r>
+        <w:rPr>
+          <w:rFonts w:ascii="Times New Roman" w:hAnsi="Times New Roman"/>
+          <w:sz w:val="24"/>
+        </w:rPr>
+        <w:t>20</w:t>
+      </w:r>
+    </w:p>
+    <w:p>
+      <w:pPr>
+        <w:pStyle w:val="ListParagraph"/>
+        <w:numPr>
+          <w:ilvl w:val="0"/>
+          <w:numId w:val="15"/>
+        </w:numPr>
+        <w:spacing w:line="360" w:lineRule="auto"/>
+        <w:jc w:val="both"/>
+        <w:rPr>
+          <w:rFonts w:ascii="Times New Roman" w:hAnsi="Times New Roman"/>
+          <w:b/>
+          <w:bCs/>
+          <w:sz w:val="24"/>
+        </w:rPr>
+      </w:pPr>
+      <w:r>
+        <w:rPr>
+          <w:rFonts w:ascii="Times New Roman" w:hAnsi="Times New Roman"/>
+          <w:sz w:val="24"/>
+        </w:rPr>
+        <w:t>30</w:t>
+      </w:r>
+    </w:p>
+    <w:p>
+      <w:pPr>
+        <w:pStyle w:val="ListParagraph"/>
+        <w:numPr>
+          <w:ilvl w:val="0"/>
+          <w:numId w:val="15"/>
+        </w:numPr>
+        <w:spacing w:line="360" w:lineRule="auto"/>
+        <w:jc w:val="both"/>
+        <w:rPr>
+          <w:rFonts w:ascii="Times New Roman" w:hAnsi="Times New Roman"/>
+          <w:b/>
+          <w:bCs/>
+          <w:sz w:val="24"/>
+        </w:rPr>
+      </w:pPr>
+      <w:r>
+        <w:rPr>
+          <w:rFonts w:ascii="Times New Roman" w:hAnsi="Times New Roman"/>
+          <w:sz w:val="24"/>
+        </w:rPr>
+        <w:t>40</w:t>
+      </w:r>
+    </w:p>
+    <w:p>
+      <w:pPr>
+        <w:pStyle w:val="ListParagraph"/>
+        <w:numPr>
+          <w:ilvl w:val="0"/>
+          <w:numId w:val="15"/>
+        </w:numPr>
+        <w:spacing w:line="360" w:lineRule="auto"/>
+        <w:jc w:val="both"/>
+        <w:rPr>
+          <w:rFonts w:ascii="Times New Roman" w:hAnsi="Times New Roman"/>
+          <w:b/>
+          <w:bCs/>
+          <w:sz w:val="24"/>
+        </w:rPr>
+      </w:pPr>
+      <w:r>
+        <w:rPr>
+          <w:rFonts w:ascii="Times New Roman" w:hAnsi="Times New Roman"/>
+          <w:sz w:val="24"/>
+        </w:rPr>
+        <w:t>50</w:t>
+      </w:r>
+    </w:p>
+    <w:p>
+      <w:pPr>
+        <w:pStyle w:val="ListParagraph"/>
+        <w:numPr>
+          <w:ilvl w:val="0"/>
+          <w:numId w:val="15"/>
+        </w:numPr>
+        <w:spacing w:line="360" w:lineRule="auto"/>
+        <w:jc w:val="both"/>
+        <w:rPr>
+          <w:rFonts w:ascii="Times New Roman" w:hAnsi="Times New Roman"/>
+          <w:b/>
+          <w:bCs/>
+          <w:sz w:val="24"/>
+        </w:rPr>
+      </w:pPr>
+      <w:r>
+        <w:rPr>
+          <w:rFonts w:ascii="Times New Roman" w:hAnsi="Times New Roman"/>
+          <w:sz w:val="24"/>
+        </w:rPr>
+        <w:t>60</w:t>
+      </w:r>
+    </w:p>
+    <w:p>
+      <w:pPr>
+        <w:spacing w:line="360" w:lineRule="auto"/>
+        <w:jc w:val="both"/>
+        <w:rPr>
+          <w:rFonts w:ascii="Times New Roman" w:hAnsi="Times New Roman"/>
+          <w:b/>
+          <w:bCs/>
+          <w:sz w:val="24"/>
+        </w:rPr>
+      </w:pPr>
+    </w:p>
+    <w:p>
+      <w:pPr>
+        <w:pStyle w:val="ListParagraph"/>
+        <w:numPr>
+          <w:ilvl w:val="0"/>
+          <w:numId w:val="11"/>
+        </w:numPr>
+        <w:spacing w:line="360" w:lineRule="auto"/>
+        <w:jc w:val="both"/>
+        <w:rPr>
+          <w:rFonts w:ascii="Times New Roman" w:hAnsi="Times New Roman"/>
+          <w:b/>
+          <w:bCs/>
+          <w:sz w:val="24"/>
+        </w:rPr>
+      </w:pPr>
+      <w:r>
+        <w:rPr>
+          <w:rFonts w:ascii="Times New Roman" w:hAnsi="Times New Roman"/>
+          <w:sz w:val="24"/>
+        </w:rPr>
+        <w:t>Pada sore hari, Bang Messi dan teman-temannya bermain permainan kelereng lubang. Aturan permainannya adalah setiap pemain akan mendapatkan X kelereng dan akan kehilangan 2 kelereng setiap kali gagal memasukkan kelereng ke dalam lubang. Ternyata Bang Messi gagal memasukannya sebanyak 10 kali. Sehingga kelereng Bang Messi bersisa 15 kelereng. Berapakah jumlah awal kelereng yang dimiliki Bang Messi?</w:t>
+      </w:r>
+    </w:p>
+    <w:p>
+      <w:pPr>
+        <w:pStyle w:val="ListParagraph"/>
+        <w:numPr>
+          <w:ilvl w:val="0"/>
+          <w:numId w:val="16"/>
+        </w:numPr>
+        <w:spacing w:line="360" w:lineRule="auto"/>
+        <w:jc w:val="both"/>
+        <w:rPr>
+          <w:rFonts w:ascii="Times New Roman" w:hAnsi="Times New Roman"/>
+          <w:b/>
+          <w:bCs/>
+          <w:sz w:val="24"/>
+        </w:rPr>
+      </w:pPr>
+      <w:r>
+        <w:rPr>
+          <w:rFonts w:ascii="Times New Roman" w:hAnsi="Times New Roman"/>
+          <w:sz w:val="24"/>
+        </w:rPr>
+        <w:t>25</w:t>
+      </w:r>
+    </w:p>
+    <w:p>
+      <w:pPr>
+        <w:pStyle w:val="ListParagraph"/>
+        <w:numPr>
+          <w:ilvl w:val="0"/>
+          <w:numId w:val="16"/>
+        </w:numPr>
+        <w:spacing w:line="360" w:lineRule="auto"/>
+        <w:jc w:val="both"/>
+        <w:rPr>
+          <w:rFonts w:ascii="Times New Roman" w:hAnsi="Times New Roman"/>
+          <w:b/>
+          <w:bCs/>
+          <w:sz w:val="24"/>
+        </w:rPr>
+      </w:pPr>
+      <w:r>
+        <w:rPr>
+          <w:rFonts w:ascii="Times New Roman" w:hAnsi="Times New Roman"/>
+          <w:sz w:val="24"/>
+        </w:rPr>
+        <w:t>35</w:t>
+      </w:r>
+    </w:p>
+    <w:p>
+      <w:pPr>
+        <w:pStyle w:val="ListParagraph"/>
+        <w:numPr>
+          <w:ilvl w:val="0"/>
+          <w:numId w:val="16"/>
+        </w:numPr>
+        <w:spacing w:line="360" w:lineRule="auto"/>
+        <w:jc w:val="both"/>
+        <w:rPr>
+          <w:rFonts w:ascii="Times New Roman" w:hAnsi="Times New Roman"/>
+          <w:b/>
+          <w:bCs/>
+          <w:sz w:val="24"/>
+        </w:rPr>
+      </w:pPr>
+      <w:r>
+        <w:rPr>
+          <w:rFonts w:ascii="Times New Roman" w:hAnsi="Times New Roman"/>
+          <w:sz w:val="24"/>
+        </w:rPr>
+        <w:t>45</w:t>
+      </w:r>
+    </w:p>
+    <w:p>
+      <w:pPr>
+        <w:pStyle w:val="ListParagraph"/>
+        <w:numPr>
+          <w:ilvl w:val="0"/>
+          <w:numId w:val="16"/>
+        </w:numPr>
+        <w:spacing w:line="360" w:lineRule="auto"/>
+        <w:jc w:val="both"/>
+        <w:rPr>
+          <w:rFonts w:ascii="Times New Roman" w:hAnsi="Times New Roman"/>
+          <w:b/>
+          <w:bCs/>
+          <w:sz w:val="24"/>
+        </w:rPr>
+      </w:pPr>
+      <w:r>
+        <w:rPr>
+          <w:rFonts w:ascii="Times New Roman" w:hAnsi="Times New Roman"/>
+          <w:sz w:val="24"/>
+        </w:rPr>
+        <w:t>55</w:t>
+      </w:r>
+    </w:p>
+    <w:p>
+      <w:pPr>
+        <w:pStyle w:val="ListParagraph"/>
+        <w:numPr>
+          <w:ilvl w:val="0"/>
+          <w:numId w:val="16"/>
+        </w:numPr>
+        <w:spacing w:line="360" w:lineRule="auto"/>
+        <w:jc w:val="both"/>
+        <w:rPr>
+          <w:rFonts w:ascii="Times New Roman" w:hAnsi="Times New Roman"/>
+          <w:b/>
+          <w:bCs/>
+          <w:sz w:val="24"/>
+        </w:rPr>
+      </w:pPr>
+      <w:r>
+        <w:rPr>
+          <w:rFonts w:ascii="Times New Roman" w:hAnsi="Times New Roman"/>
+          <w:sz w:val="24"/>
+        </w:rPr>
+        <w:lastRenderedPageBreak/>
+        <w:t>65</w:t>
+      </w:r>
+    </w:p>
+    <w:p>
+      <w:pPr>
+        <w:spacing w:line="360" w:lineRule="auto"/>
+        <w:jc w:val="both"/>
+        <w:rPr>
+          <w:rFonts w:ascii="Times New Roman" w:hAnsi="Times New Roman"/>
+          <w:b/>
+          <w:bCs/>
+          <w:sz w:val="24"/>
+        </w:rPr>
+      </w:pPr>
+    </w:p>
+    <w:p>
+      <w:pPr>
+        <w:pStyle w:val="ListParagraph"/>
+        <w:numPr>
+          <w:ilvl w:val="0"/>
+          <w:numId w:val="11"/>
+        </w:numPr>
+        <w:spacing w:line="360" w:lineRule="auto"/>
+        <w:jc w:val="both"/>
+        <w:rPr>
+          <w:rFonts w:ascii="Times New Roman" w:hAnsi="Times New Roman"/>
+          <w:b/>
+          <w:bCs/>
+          <w:sz w:val="24"/>
+        </w:rPr>
+      </w:pPr>
+      <w:r>
+        <w:rPr>
+          <w:rFonts w:ascii="Times New Roman" w:hAnsi="Times New Roman"/>
+          <w:sz w:val="24"/>
+        </w:rPr>
+        <w:t>Dillan diminta untuk menghafal 200 kosakata dan akan dinilai kemampuannya dalam mengingat selama tiga hari. Pada hari pertama, dia mampu mengingat 200 kata. Pada dua hari berikutnya, Dillan hanya mampu mengingat kata 10% lebih sedikit daripada hari sebelumnya. Berapa banyak kata yang Dillan ingat pada hari ke</w:t>
+      </w:r>
+      <w:r>
+        <w:rPr>
+          <w:rFonts w:ascii="Times New Roman" w:hAnsi="Times New Roman"/>
+          <w:sz w:val="24"/>
+        </w:rPr>
+        <w:t xml:space="preserve"> </w:t>
+      </w:r>
+      <w:r>
+        <w:rPr>
+          <w:rFonts w:ascii="Times New Roman" w:hAnsi="Times New Roman"/>
+          <w:sz w:val="24"/>
+        </w:rPr>
+        <w:t>tiga</w:t>
+      </w:r>
+      <w:r>
+        <w:rPr>
+          <w:rFonts w:ascii="Times New Roman" w:hAnsi="Times New Roman"/>
+          <w:sz w:val="24"/>
+        </w:rPr>
+        <w:t>?</w:t>
+      </w:r>
+    </w:p>
+    <w:p>
+      <w:pPr>
+        <w:pStyle w:val="ListParagraph"/>
+        <w:numPr>
+          <w:ilvl w:val="0"/>
+          <w:numId w:val="17"/>
+        </w:numPr>
+        <w:spacing w:line="360" w:lineRule="auto"/>
+        <w:jc w:val="both"/>
+        <w:rPr>
+          <w:rFonts w:ascii="Times New Roman" w:hAnsi="Times New Roman"/>
+          <w:b/>
+          <w:bCs/>
+          <w:sz w:val="24"/>
+        </w:rPr>
+      </w:pPr>
+      <w:r>
+        <w:rPr>
+          <w:rFonts w:ascii="Times New Roman" w:hAnsi="Times New Roman"/>
+          <w:sz w:val="24"/>
+        </w:rPr>
+        <w:t>160</w:t>
+      </w:r>
+    </w:p>
+    <w:p>
+      <w:pPr>
+        <w:pStyle w:val="ListParagraph"/>
+        <w:numPr>
+          <w:ilvl w:val="0"/>
+          <w:numId w:val="17"/>
+        </w:numPr>
+        <w:spacing w:line="360" w:lineRule="auto"/>
+        <w:jc w:val="both"/>
+        <w:rPr>
+          <w:rFonts w:ascii="Times New Roman" w:hAnsi="Times New Roman"/>
+          <w:b/>
+          <w:bCs/>
+          <w:sz w:val="24"/>
+        </w:rPr>
+      </w:pPr>
+      <w:r>
+        <w:rPr>
+          <w:rFonts w:ascii="Times New Roman" w:hAnsi="Times New Roman"/>
+          <w:sz w:val="24"/>
+        </w:rPr>
+        <w:t>162</w:t>
+      </w:r>
+    </w:p>
+    <w:p>
+      <w:pPr>
+        <w:pStyle w:val="ListParagraph"/>
+        <w:numPr>
+          <w:ilvl w:val="0"/>
+          <w:numId w:val="17"/>
+        </w:numPr>
+        <w:spacing w:line="360" w:lineRule="auto"/>
+        <w:jc w:val="both"/>
+        <w:rPr>
+          <w:rFonts w:ascii="Times New Roman" w:hAnsi="Times New Roman"/>
+          <w:b/>
+          <w:bCs/>
+          <w:sz w:val="24"/>
+        </w:rPr>
+      </w:pPr>
+      <w:r>
+        <w:rPr>
+          <w:rFonts w:ascii="Times New Roman" w:hAnsi="Times New Roman"/>
+          <w:sz w:val="24"/>
+        </w:rPr>
+        <w:t>172</w:t>
+      </w:r>
+    </w:p>
+    <w:p>
+      <w:pPr>
+        <w:pStyle w:val="ListParagraph"/>
+        <w:numPr>
+          <w:ilvl w:val="0"/>
+          <w:numId w:val="17"/>
+        </w:numPr>
+        <w:spacing w:line="360" w:lineRule="auto"/>
+        <w:jc w:val="both"/>
+        <w:rPr>
+          <w:rFonts w:ascii="Times New Roman" w:hAnsi="Times New Roman"/>
+          <w:b/>
+          <w:bCs/>
+          <w:sz w:val="24"/>
+        </w:rPr>
+      </w:pPr>
+      <w:r>
+        <w:rPr>
+          <w:rFonts w:ascii="Times New Roman" w:hAnsi="Times New Roman"/>
+          <w:sz w:val="24"/>
+        </w:rPr>
+        <w:t>180</w:t>
+      </w:r>
+    </w:p>
+    <w:p>
+      <w:pPr>
+        <w:pStyle w:val="ListParagraph"/>
+        <w:numPr>
+          <w:ilvl w:val="0"/>
+          <w:numId w:val="17"/>
+        </w:numPr>
+        <w:spacing w:line="360" w:lineRule="auto"/>
+        <w:jc w:val="both"/>
+        <w:rPr>
+          <w:rFonts w:ascii="Times New Roman" w:hAnsi="Times New Roman"/>
+          <w:b/>
+          <w:bCs/>
+          <w:sz w:val="24"/>
+        </w:rPr>
+      </w:pPr>
+      <w:r>
+        <w:rPr>
+          <w:rFonts w:ascii="Times New Roman" w:hAnsi="Times New Roman"/>
+          <w:sz w:val="24"/>
+        </w:rPr>
+        <w:t>192</w:t>
+      </w:r>
+    </w:p>
+    <w:p>
+      <w:pPr>
+        <w:spacing w:line="360" w:lineRule="auto"/>
+        <w:jc w:val="both"/>
+        <w:rPr>
+          <w:rFonts w:ascii="Times New Roman" w:hAnsi="Times New Roman"/>
+          <w:b/>
+          <w:bCs/>
+          <w:sz w:val="24"/>
+        </w:rPr>
+      </w:pPr>
+    </w:p>
+    <w:p>
+      <w:pPr>
+        <w:pStyle w:val="ListParagraph"/>
+        <w:numPr>
+          <w:ilvl w:val="0"/>
+          <w:numId w:val="11"/>
+        </w:numPr>
+        <w:spacing w:line="360" w:lineRule="auto"/>
+        <w:jc w:val="both"/>
+        <w:rPr>
+          <w:rFonts w:ascii="Times New Roman" w:hAnsi="Times New Roman"/>
+          <w:b/>
+          <w:bCs/>
+          <w:sz w:val="24"/>
+        </w:rPr>
+      </w:pPr>
+      <w:r>
+        <w:rPr>
+          <w:rFonts w:ascii="Times New Roman" w:hAnsi="Times New Roman"/>
+          <w:sz w:val="24"/>
+        </w:rPr>
+        <w:t>Yuni diminta untuk menghafal 200 kosakata dan akan dinilai kemampuannya dalam mengingat selama tiga hari. Pada hari pertama, dia mampu mengingat 200 kata. Pada hari kedua, Yuni hanya mengingat kata 20% lebih sedikit daripada hari sebelumnya, dan pada hari ketiga Yuni mengingat kata 10% lebih banyak dari hari sebelumnya. Berapa banyak kata yang Yuni ingat pada hari ke tiga?</w:t>
+      </w:r>
+    </w:p>
+    <w:p>
+      <w:pPr>
+        <w:pStyle w:val="ListParagraph"/>
+        <w:numPr>
+          <w:ilvl w:val="0"/>
+          <w:numId w:val="18"/>
+        </w:numPr>
+        <w:spacing w:line="360" w:lineRule="auto"/>
+        <w:jc w:val="both"/>
+        <w:rPr>
+          <w:rFonts w:ascii="Times New Roman" w:hAnsi="Times New Roman"/>
+          <w:b/>
+          <w:bCs/>
+          <w:sz w:val="24"/>
+        </w:rPr>
+      </w:pPr>
+      <w:r>
+        <w:rPr>
+          <w:rFonts w:ascii="Times New Roman" w:hAnsi="Times New Roman"/>
+          <w:sz w:val="24"/>
+        </w:rPr>
+        <w:t>144</w:t>
+      </w:r>
+    </w:p>
+    <w:p>
+      <w:pPr>
+        <w:pStyle w:val="ListParagraph"/>
+        <w:numPr>
+          <w:ilvl w:val="0"/>
+          <w:numId w:val="18"/>
+        </w:numPr>
+        <w:spacing w:line="360" w:lineRule="auto"/>
+        <w:jc w:val="both"/>
+        <w:rPr>
+          <w:rFonts w:ascii="Times New Roman" w:hAnsi="Times New Roman"/>
+          <w:b/>
+          <w:bCs/>
+          <w:sz w:val="24"/>
+        </w:rPr>
+      </w:pPr>
+      <w:r>
+        <w:rPr>
+          <w:rFonts w:ascii="Times New Roman" w:hAnsi="Times New Roman"/>
+          <w:sz w:val="24"/>
+        </w:rPr>
+        <w:t>162</w:t>
+      </w:r>
+    </w:p>
+    <w:p>
+      <w:pPr>
+        <w:pStyle w:val="ListParagraph"/>
+        <w:numPr>
+          <w:ilvl w:val="0"/>
+          <w:numId w:val="18"/>
+        </w:numPr>
+        <w:spacing w:line="360" w:lineRule="auto"/>
+        <w:jc w:val="both"/>
+        <w:rPr>
+          <w:rFonts w:ascii="Times New Roman" w:hAnsi="Times New Roman"/>
+          <w:b/>
+          <w:bCs/>
+          <w:sz w:val="24"/>
+        </w:rPr>
+      </w:pPr>
+      <w:r>
+        <w:rPr>
+          <w:rFonts w:ascii="Times New Roman" w:hAnsi="Times New Roman"/>
+          <w:sz w:val="24"/>
+        </w:rPr>
+        <w:t>176</w:t>
+      </w:r>
+    </w:p>
+    <w:p>
+      <w:pPr>
+        <w:pStyle w:val="ListParagraph"/>
+        <w:numPr>
+          <w:ilvl w:val="0"/>
+          <w:numId w:val="18"/>
+        </w:numPr>
+        <w:spacing w:line="360" w:lineRule="auto"/>
+        <w:jc w:val="both"/>
+        <w:rPr>
+          <w:rFonts w:ascii="Times New Roman" w:hAnsi="Times New Roman"/>
+          <w:b/>
+          <w:bCs/>
+          <w:sz w:val="24"/>
+        </w:rPr>
+      </w:pPr>
+      <w:r>
+        <w:rPr>
+          <w:rFonts w:ascii="Times New Roman" w:hAnsi="Times New Roman"/>
+          <w:sz w:val="24"/>
+        </w:rPr>
+        <w:t>186</w:t>
+      </w:r>
+    </w:p>
+    <w:p>
+      <w:pPr>
+        <w:pStyle w:val="ListParagraph"/>
+        <w:numPr>
+          <w:ilvl w:val="0"/>
+          <w:numId w:val="18"/>
+        </w:numPr>
+        <w:spacing w:line="360" w:lineRule="auto"/>
+        <w:jc w:val="both"/>
+        <w:rPr>
+          <w:rFonts w:ascii="Times New Roman" w:hAnsi="Times New Roman"/>
+          <w:b/>
+          <w:bCs/>
+          <w:sz w:val="24"/>
+        </w:rPr>
+      </w:pPr>
+      <w:r>
+        <w:rPr>
+          <w:rFonts w:ascii="Times New Roman" w:hAnsi="Times New Roman"/>
+          <w:sz w:val="24"/>
+        </w:rPr>
+        <w:t>194</w:t>
+      </w:r>
+    </w:p>
+    <w:p>
+      <w:pPr>
+        <w:spacing w:line="360" w:lineRule="auto"/>
+        <w:jc w:val="both"/>
+        <w:rPr>
+          <w:rFonts w:ascii="Times New Roman" w:hAnsi="Times New Roman"/>
+          <w:b/>
+          <w:bCs/>
+          <w:sz w:val="24"/>
+        </w:rPr>
+      </w:pPr>
+    </w:p>
+    <w:p>
+      <w:pPr>
+        <w:spacing w:line="360" w:lineRule="auto"/>
+        <w:jc w:val="both"/>
+        <w:rPr>
+          <w:rFonts w:ascii="Times New Roman" w:hAnsi="Times New Roman"/>
+          <w:b/>
+          <w:bCs/>
+          <w:sz w:val="24"/>
+        </w:rPr>
+      </w:pPr>
+    </w:p>
+    <w:p>
+      <w:pPr>
+        <w:pStyle w:val="ListParagraph"/>
+        <w:spacing w:line="360" w:lineRule="auto"/>
+        <w:jc w:val="both"/>
+        <w:rPr>
+          <w:rFonts w:ascii="Times New Roman" w:hAnsi="Times New Roman"/>
+          <w:b/>
+          <w:bCs/>
+          <w:sz w:val="24"/>
+        </w:rPr>
+      </w:pPr>
+    </w:p>
+    <w:p>
+      <w:pPr>
+        <w:pStyle w:val="ListParagraph"/>
+        <w:numPr>
+          <w:ilvl w:val="0"/>
+          <w:numId w:val="11"/>
+        </w:numPr>
+        <w:spacing w:line="360" w:lineRule="auto"/>
+        <w:jc w:val="both"/>
+        <w:rPr>
+          <w:rFonts w:ascii="Times New Roman" w:hAnsi="Times New Roman"/>
+          <w:b/>
+          <w:bCs/>
+          <w:sz w:val="24"/>
+        </w:rPr>
+      </w:pPr>
+      <w:r>
+        <w:rPr>
+          <w:rFonts w:ascii="Times New Roman" w:hAnsi="Times New Roman"/>
+          <w:sz w:val="24"/>
+        </w:rPr>
         <w:br w:type="page"/>
       </w:r>
     </w:p>
@@ -1966,7 +1435,6 @@
           <w:sz w:val="24"/>
         </w:rPr>
       </w:pPr>
-      <w:proofErr w:type="spellStart"/>
       <w:r>
         <w:rPr>
           <w:rFonts w:ascii="Times New Roman" w:hAnsi="Times New Roman"/>
@@ -1975,29 +1443,8 @@
           <w:sz w:val="24"/>
         </w:rPr>
         <w:lastRenderedPageBreak/>
-        <w:t>Kunci</w:t>
-      </w:r>
-      <w:proofErr w:type="spellEnd"/>
-      <w:r>
-        <w:rPr>
-          <w:rFonts w:ascii="Times New Roman" w:hAnsi="Times New Roman"/>
-          <w:b/>
-          <w:bCs/>
-          <w:sz w:val="24"/>
-        </w:rPr>
-        <w:t xml:space="preserve"> </w:t>
-      </w:r>
-      <w:proofErr w:type="spellStart"/>
-      <w:r>
-        <w:rPr>
-          <w:rFonts w:ascii="Times New Roman" w:hAnsi="Times New Roman"/>
-          <w:b/>
-          <w:bCs/>
-          <w:sz w:val="24"/>
-        </w:rPr>
-        <w:t>Jawaban</w:t>
-      </w:r>
-      <w:proofErr w:type="spellEnd"/>
+        <w:t>Kunci Jawaban</w:t>
+      </w:r>
     </w:p>
     <w:tbl>
       <w:tblPr>
@@ -2091,6 +1538,13 @@
                 <w:sz w:val="24"/>
               </w:rPr>
             </w:pPr>
+            <w:r>
+              <w:rPr>
+                <w:rFonts w:ascii="Times New Roman" w:hAnsi="Times New Roman"/>
+                <w:sz w:val="24"/>
+              </w:rPr>
+              <w:t>B</w:t>
+            </w:r>
           </w:p>
         </w:tc>
       </w:tr>
@@ -2174,6 +1628,13 @@
                 <w:sz w:val="24"/>
               </w:rPr>
             </w:pPr>
+            <w:r>
+              <w:rPr>
+                <w:rFonts w:ascii="Times New Roman" w:hAnsi="Times New Roman"/>
+                <w:sz w:val="24"/>
+              </w:rPr>
+              <w:t>B</w:t>
+            </w:r>
           </w:p>
         </w:tc>
       </w:tr>
@@ -2213,6 +1674,13 @@
                 <w:sz w:val="24"/>
               </w:rPr>
             </w:pPr>
+            <w:r>
+              <w:rPr>
+                <w:rFonts w:ascii="Times New Roman" w:hAnsi="Times New Roman"/>
+                <w:sz w:val="24"/>
+              </w:rPr>
+              <w:t>B</w:t>
+            </w:r>
           </w:p>
         </w:tc>
         <w:tc>
@@ -2250,6 +1718,13 @@
                 <w:sz w:val="24"/>
               </w:rPr>
             </w:pPr>
+            <w:r>
+              <w:rPr>
+                <w:rFonts w:ascii="Times New Roman" w:hAnsi="Times New Roman"/>
+                <w:sz w:val="24"/>
+              </w:rPr>
+              <w:t>C</w:t>
+            </w:r>
           </w:p>
         </w:tc>
       </w:tr>
@@ -2289,6 +1764,13 @@
                 <w:sz w:val="24"/>
               </w:rPr>
             </w:pPr>
+            <w:r>
+              <w:rPr>
+                <w:rFonts w:ascii="Times New Roman" w:hAnsi="Times New Roman"/>
+                <w:sz w:val="24"/>
+              </w:rPr>
+              <w:t>A</w:t>
+            </w:r>
           </w:p>
         </w:tc>
         <w:tc>
@@ -2365,6 +1847,13 @@
                 <w:sz w:val="24"/>
               </w:rPr>
             </w:pPr>
+            <w:r>
+              <w:rPr>
+                <w:rFonts w:ascii="Times New Roman" w:hAnsi="Times New Roman"/>
+                <w:sz w:val="24"/>
+              </w:rPr>
+              <w:t>D</w:t>
+            </w:r>
           </w:p>
         </w:tc>
         <w:tc>
@@ -2700,6 +2189,96 @@
     </w:lvl>
   </w:abstractNum>
   <w:abstractNum w:abstractNumId="3" w15:restartNumberingAfterBreak="0">
+    <w:nsid w:val="09BC200D"/>
+    <w:multiLevelType w:val="hybridMultilevel"/>
+    <w:tmpl w:val="FBCC4506"/>
+    <w:lvl w:ilvl="0" w:tplc="38090019">
+      <w:start w:val="1"/>
+      <w:numFmt w:val="lowerLetter"/>
+      <w:lvlText w:val="%1."/>
+      <w:lvlJc w:val="left"/>
+      <w:pPr>
+        <w:ind w:left="720" w:hanging="360"/>
+      </w:pPr>
+      <w:rPr>
+        <w:rFonts w:hint="default"/>
+        <w:b w:val="0"/>
+      </w:rPr>
+    </w:lvl>
+    <w:lvl w:ilvl="1" w:tplc="38090019" w:tentative="1">
+      <w:start w:val="1"/>
+      <w:numFmt w:val="lowerLetter"/>
+      <w:lvlText w:val="%2."/>
+      <w:lvlJc w:val="left"/>
+      <w:pPr>
+        <w:ind w:left="1440" w:hanging="360"/>
+      </w:pPr>
+    </w:lvl>
+    <w:lvl w:ilvl="2" w:tplc="3809001B" w:tentative="1">
+      <w:start w:val="1"/>
+      <w:numFmt w:val="lowerRoman"/>
+      <w:lvlText w:val="%3."/>
+      <w:lvlJc w:val="right"/>
+      <w:pPr>
+        <w:ind w:left="2160" w:hanging="180"/>
+      </w:pPr>
+    </w:lvl>
+    <w:lvl w:ilvl="3" w:tplc="3809000F" w:tentative="1">
+      <w:start w:val="1"/>
+      <w:numFmt w:val="decimal"/>
+      <w:lvlText w:val="%4."/>
+      <w:lvlJc w:val="left"/>
+      <w:pPr>
+        <w:ind w:left="2880" w:hanging="360"/>
+      </w:pPr>
+    </w:lvl>
+    <w:lvl w:ilvl="4" w:tplc="38090019" w:tentative="1">
+      <w:start w:val="1"/>
+      <w:numFmt w:val="lowerLetter"/>
+      <w:lvlText w:val="%5."/>
+      <w:lvlJc w:val="left"/>
+      <w:pPr>
+        <w:ind w:left="3600" w:hanging="360"/>
+      </w:pPr>
+    </w:lvl>
+    <w:lvl w:ilvl="5" w:tplc="3809001B" w:tentative="1">
+      <w:start w:val="1"/>
+      <w:numFmt w:val="lowerRoman"/>
+      <w:lvlText w:val="%6."/>
+      <w:lvlJc w:val="right"/>
+      <w:pPr>
+        <w:ind w:left="4320" w:hanging="180"/>
+      </w:pPr>
+    </w:lvl>
+    <w:lvl w:ilvl="6" w:tplc="3809000F" w:tentative="1">
+      <w:start w:val="1"/>
+      <w:numFmt w:val="decimal"/>
+      <w:lvlText w:val="%7."/>
+      <w:lvlJc w:val="left"/>
+      <w:pPr>
+        <w:ind w:left="5040" w:hanging="360"/>
+      </w:pPr>
+    </w:lvl>
+    <w:lvl w:ilvl="7" w:tplc="38090019" w:tentative="1">
+      <w:start w:val="1"/>
+      <w:numFmt w:val="lowerLetter"/>
+      <w:lvlText w:val="%8."/>
+      <w:lvlJc w:val="left"/>
+      <w:pPr>
+        <w:ind w:left="5760" w:hanging="360"/>
+      </w:pPr>
+    </w:lvl>
+    <w:lvl w:ilvl="8" w:tplc="3809001B" w:tentative="1">
+      <w:start w:val="1"/>
+      <w:numFmt w:val="lowerRoman"/>
+      <w:lvlText w:val="%9."/>
+      <w:lvlJc w:val="right"/>
+      <w:pPr>
+        <w:ind w:left="6480" w:hanging="180"/>
+      </w:pPr>
+    </w:lvl>
+  </w:abstractNum>
+  <w:abstractNum w:abstractNumId="4" w15:restartNumberingAfterBreak="0">
     <w:nsid w:val="13914403"/>
     <w:multiLevelType w:val="hybridMultilevel"/>
     <w:tmpl w:val="33EEB1BE"/>
@@ -2789,7 +2368,97 @@
       </w:pPr>
     </w:lvl>
   </w:abstractNum>
-  <w:abstractNum w:abstractNumId="4" w15:restartNumberingAfterBreak="0">
+  <w:abstractNum w:abstractNumId="5" w15:restartNumberingAfterBreak="0">
+    <w:nsid w:val="13ED1B27"/>
+    <w:multiLevelType w:val="hybridMultilevel"/>
+    <w:tmpl w:val="119871C6"/>
+    <w:lvl w:ilvl="0" w:tplc="38090019">
+      <w:start w:val="1"/>
+      <w:numFmt w:val="lowerLetter"/>
+      <w:lvlText w:val="%1."/>
+      <w:lvlJc w:val="left"/>
+      <w:pPr>
+        <w:ind w:left="720" w:hanging="360"/>
+      </w:pPr>
+      <w:rPr>
+        <w:rFonts w:hint="default"/>
+        <w:b w:val="0"/>
+      </w:rPr>
+    </w:lvl>
+    <w:lvl w:ilvl="1" w:tplc="38090019" w:tentative="1">
+      <w:start w:val="1"/>
+      <w:numFmt w:val="lowerLetter"/>
+      <w:lvlText w:val="%2."/>
+      <w:lvlJc w:val="left"/>
+      <w:pPr>
+        <w:ind w:left="1440" w:hanging="360"/>
+      </w:pPr>
+    </w:lvl>
+    <w:lvl w:ilvl="2" w:tplc="3809001B" w:tentative="1">
+      <w:start w:val="1"/>
+      <w:numFmt w:val="lowerRoman"/>
+      <w:lvlText w:val="%3."/>
+      <w:lvlJc w:val="right"/>
+      <w:pPr>
+        <w:ind w:left="2160" w:hanging="180"/>
+      </w:pPr>
+    </w:lvl>
+    <w:lvl w:ilvl="3" w:tplc="3809000F" w:tentative="1">
+      <w:start w:val="1"/>
+      <w:numFmt w:val="decimal"/>
+      <w:lvlText w:val="%4."/>
+      <w:lvlJc w:val="left"/>
+      <w:pPr>
+        <w:ind w:left="2880" w:hanging="360"/>
+      </w:pPr>
+    </w:lvl>
+    <w:lvl w:ilvl="4" w:tplc="38090019" w:tentative="1">
+      <w:start w:val="1"/>
+      <w:numFmt w:val="lowerLetter"/>
+      <w:lvlText w:val="%5."/>
+      <w:lvlJc w:val="left"/>
+      <w:pPr>
+        <w:ind w:left="3600" w:hanging="360"/>
+      </w:pPr>
+    </w:lvl>
+    <w:lvl w:ilvl="5" w:tplc="3809001B" w:tentative="1">
+      <w:start w:val="1"/>
+      <w:numFmt w:val="lowerRoman"/>
+      <w:lvlText w:val="%6."/>
+      <w:lvlJc w:val="right"/>
+      <w:pPr>
+        <w:ind w:left="4320" w:hanging="180"/>
+      </w:pPr>
+    </w:lvl>
+    <w:lvl w:ilvl="6" w:tplc="3809000F" w:tentative="1">
+      <w:start w:val="1"/>
+      <w:numFmt w:val="decimal"/>
+      <w:lvlText w:val="%7."/>
+      <w:lvlJc w:val="left"/>
+      <w:pPr>
+        <w:ind w:left="5040" w:hanging="360"/>
+      </w:pPr>
+    </w:lvl>
+    <w:lvl w:ilvl="7" w:tplc="38090019" w:tentative="1">
+      <w:start w:val="1"/>
+      <w:numFmt w:val="lowerLetter"/>
+      <w:lvlText w:val="%8."/>
+      <w:lvlJc w:val="left"/>
+      <w:pPr>
+        <w:ind w:left="5760" w:hanging="360"/>
+      </w:pPr>
+    </w:lvl>
+    <w:lvl w:ilvl="8" w:tplc="3809001B" w:tentative="1">
+      <w:start w:val="1"/>
+      <w:numFmt w:val="lowerRoman"/>
+      <w:lvlText w:val="%9."/>
+      <w:lvlJc w:val="right"/>
+      <w:pPr>
+        <w:ind w:left="6480" w:hanging="180"/>
+      </w:pPr>
+    </w:lvl>
+  </w:abstractNum>
+  <w:abstractNum w:abstractNumId="6" w15:restartNumberingAfterBreak="0">
     <w:nsid w:val="15DC5564"/>
     <w:multiLevelType w:val="hybridMultilevel"/>
     <w:tmpl w:val="4D60EA8A"/>
@@ -2878,7 +2547,7 @@
       </w:pPr>
     </w:lvl>
   </w:abstractNum>
-  <w:abstractNum w:abstractNumId="5" w15:restartNumberingAfterBreak="0">
+  <w:abstractNum w:abstractNumId="7" w15:restartNumberingAfterBreak="0">
     <w:nsid w:val="167F4823"/>
     <w:multiLevelType w:val="hybridMultilevel"/>
     <w:tmpl w:val="DD0CB35A"/>
@@ -2967,7 +2636,7 @@
       </w:pPr>
     </w:lvl>
   </w:abstractNum>
-  <w:abstractNum w:abstractNumId="6" w15:restartNumberingAfterBreak="0">
+  <w:abstractNum w:abstractNumId="8" w15:restartNumberingAfterBreak="0">
     <w:nsid w:val="178A31A8"/>
     <w:multiLevelType w:val="hybridMultilevel"/>
     <w:tmpl w:val="4CF60A44"/>
@@ -3056,7 +2725,7 @@
       </w:pPr>
     </w:lvl>
   </w:abstractNum>
-  <w:abstractNum w:abstractNumId="7" w15:restartNumberingAfterBreak="0">
+  <w:abstractNum w:abstractNumId="9" w15:restartNumberingAfterBreak="0">
     <w:nsid w:val="18082359"/>
     <w:multiLevelType w:val="hybridMultilevel"/>
     <w:tmpl w:val="A6B6065E"/>
@@ -3145,7 +2814,7 @@
       </w:pPr>
     </w:lvl>
   </w:abstractNum>
-  <w:abstractNum w:abstractNumId="8" w15:restartNumberingAfterBreak="0">
+  <w:abstractNum w:abstractNumId="10" w15:restartNumberingAfterBreak="0">
     <w:nsid w:val="237C76D6"/>
     <w:multiLevelType w:val="hybridMultilevel"/>
     <w:tmpl w:val="56743A68"/>
@@ -3234,7 +2903,7 @@
       </w:pPr>
     </w:lvl>
   </w:abstractNum>
-  <w:abstractNum w:abstractNumId="9" w15:restartNumberingAfterBreak="0">
+  <w:abstractNum w:abstractNumId="11" w15:restartNumberingAfterBreak="0">
     <w:nsid w:val="27DF499E"/>
     <w:multiLevelType w:val="hybridMultilevel"/>
     <w:tmpl w:val="25D4B11E"/>
@@ -3323,7 +2992,97 @@
       </w:pPr>
     </w:lvl>
   </w:abstractNum>
-  <w:abstractNum w:abstractNumId="10" w15:restartNumberingAfterBreak="0">
+  <w:abstractNum w:abstractNumId="12" w15:restartNumberingAfterBreak="0">
+    <w:nsid w:val="306B233A"/>
+    <w:multiLevelType w:val="hybridMultilevel"/>
+    <w:tmpl w:val="9B8237AC"/>
+    <w:lvl w:ilvl="0" w:tplc="38090019">
+      <w:start w:val="1"/>
+      <w:numFmt w:val="lowerLetter"/>
+      <w:lvlText w:val="%1."/>
+      <w:lvlJc w:val="left"/>
+      <w:pPr>
+        <w:ind w:left="720" w:hanging="360"/>
+      </w:pPr>
+      <w:rPr>
+        <w:rFonts w:hint="default"/>
+        <w:b w:val="0"/>
+      </w:rPr>
+    </w:lvl>
+    <w:lvl w:ilvl="1" w:tplc="38090019" w:tentative="1">
+      <w:start w:val="1"/>
+      <w:numFmt w:val="lowerLetter"/>
+      <w:lvlText w:val="%2."/>
+      <w:lvlJc w:val="left"/>
+      <w:pPr>
+        <w:ind w:left="1440" w:hanging="360"/>
+      </w:pPr>
+    </w:lvl>
+    <w:lvl w:ilvl="2" w:tplc="3809001B" w:tentative="1">
+      <w:start w:val="1"/>
+      <w:numFmt w:val="lowerRoman"/>
+      <w:lvlText w:val="%3."/>
+      <w:lvlJc w:val="right"/>
+      <w:pPr>
+        <w:ind w:left="2160" w:hanging="180"/>
+      </w:pPr>
+    </w:lvl>
+    <w:lvl w:ilvl="3" w:tplc="3809000F" w:tentative="1">
+      <w:start w:val="1"/>
+      <w:numFmt w:val="decimal"/>
+      <w:lvlText w:val="%4."/>
+      <w:lvlJc w:val="left"/>
+      <w:pPr>
+        <w:ind w:left="2880" w:hanging="360"/>
+      </w:pPr>
+    </w:lvl>
+    <w:lvl w:ilvl="4" w:tplc="38090019" w:tentative="1">
+      <w:start w:val="1"/>
+      <w:numFmt w:val="lowerLetter"/>
+      <w:lvlText w:val="%5."/>
+      <w:lvlJc w:val="left"/>
+      <w:pPr>
+        <w:ind w:left="3600" w:hanging="360"/>
+      </w:pPr>
+    </w:lvl>
+    <w:lvl w:ilvl="5" w:tplc="3809001B" w:tentative="1">
+      <w:start w:val="1"/>
+      <w:numFmt w:val="lowerRoman"/>
+      <w:lvlText w:val="%6."/>
+      <w:lvlJc w:val="right"/>
+      <w:pPr>
+        <w:ind w:left="4320" w:hanging="180"/>
+      </w:pPr>
+    </w:lvl>
+    <w:lvl w:ilvl="6" w:tplc="3809000F" w:tentative="1">
+      <w:start w:val="1"/>
+      <w:numFmt w:val="decimal"/>
+      <w:lvlText w:val="%7."/>
+      <w:lvlJc w:val="left"/>
+      <w:pPr>
+        <w:ind w:left="5040" w:hanging="360"/>
+      </w:pPr>
+    </w:lvl>
+    <w:lvl w:ilvl="7" w:tplc="38090019" w:tentative="1">
+      <w:start w:val="1"/>
+      <w:numFmt w:val="lowerLetter"/>
+      <w:lvlText w:val="%8."/>
+      <w:lvlJc w:val="left"/>
+      <w:pPr>
+        <w:ind w:left="5760" w:hanging="360"/>
+      </w:pPr>
+    </w:lvl>
+    <w:lvl w:ilvl="8" w:tplc="3809001B" w:tentative="1">
+      <w:start w:val="1"/>
+      <w:numFmt w:val="lowerRoman"/>
+      <w:lvlText w:val="%9."/>
+      <w:lvlJc w:val="right"/>
+      <w:pPr>
+        <w:ind w:left="6480" w:hanging="180"/>
+      </w:pPr>
+    </w:lvl>
+  </w:abstractNum>
+  <w:abstractNum w:abstractNumId="13" w15:restartNumberingAfterBreak="0">
     <w:nsid w:val="463C32A2"/>
     <w:multiLevelType w:val="hybridMultilevel"/>
     <w:tmpl w:val="E7380320"/>
@@ -3412,7 +3171,7 @@
       </w:pPr>
     </w:lvl>
   </w:abstractNum>
-  <w:abstractNum w:abstractNumId="11" w15:restartNumberingAfterBreak="0">
+  <w:abstractNum w:abstractNumId="14" w15:restartNumberingAfterBreak="0">
     <w:nsid w:val="4A457234"/>
     <w:multiLevelType w:val="hybridMultilevel"/>
     <w:tmpl w:val="493AA210"/>
@@ -3502,7 +3261,7 @@
       </w:pPr>
     </w:lvl>
   </w:abstractNum>
-  <w:abstractNum w:abstractNumId="12" w15:restartNumberingAfterBreak="0">
+  <w:abstractNum w:abstractNumId="15" w15:restartNumberingAfterBreak="0">
     <w:nsid w:val="6C5B2203"/>
     <w:multiLevelType w:val="hybridMultilevel"/>
     <w:tmpl w:val="4EDEF342"/>
@@ -3591,10 +3350,10 @@
       </w:pPr>
     </w:lvl>
   </w:abstractNum>
-  <w:abstractNum w:abstractNumId="13" w15:restartNumberingAfterBreak="0">
-    <w:nsid w:val="759772D9"/>
+  <w:abstractNum w:abstractNumId="16" w15:restartNumberingAfterBreak="0">
+    <w:nsid w:val="72527AE8"/>
     <w:multiLevelType w:val="hybridMultilevel"/>
-    <w:tmpl w:val="7188CD26"/>
+    <w:tmpl w:val="9F1A5A0A"/>
     <w:lvl w:ilvl="0" w:tplc="38090019">
       <w:start w:val="1"/>
       <w:numFmt w:val="lowerLetter"/>
@@ -3608,7 +3367,7 @@
         <w:b w:val="0"/>
       </w:rPr>
     </w:lvl>
-    <w:lvl w:ilvl="1" w:tplc="38090019">
+    <w:lvl w:ilvl="1" w:tplc="38090019" w:tentative="1">
       <w:start w:val="1"/>
       <w:numFmt w:val="lowerLetter"/>
       <w:lvlText w:val="%2."/>
@@ -3616,6 +3375,100 @@
       <w:pPr>
         <w:ind w:left="1440" w:hanging="360"/>
       </w:pPr>
+    </w:lvl>
+    <w:lvl w:ilvl="2" w:tplc="3809001B" w:tentative="1">
+      <w:start w:val="1"/>
+      <w:numFmt w:val="lowerRoman"/>
+      <w:lvlText w:val="%3."/>
+      <w:lvlJc w:val="right"/>
+      <w:pPr>
+        <w:ind w:left="2160" w:hanging="180"/>
+      </w:pPr>
+    </w:lvl>
+    <w:lvl w:ilvl="3" w:tplc="3809000F" w:tentative="1">
+      <w:start w:val="1"/>
+      <w:numFmt w:val="decimal"/>
+      <w:lvlText w:val="%4."/>
+      <w:lvlJc w:val="left"/>
+      <w:pPr>
+        <w:ind w:left="2880" w:hanging="360"/>
+      </w:pPr>
+    </w:lvl>
+    <w:lvl w:ilvl="4" w:tplc="38090019" w:tentative="1">
+      <w:start w:val="1"/>
+      <w:numFmt w:val="lowerLetter"/>
+      <w:lvlText w:val="%5."/>
+      <w:lvlJc w:val="left"/>
+      <w:pPr>
+        <w:ind w:left="3600" w:hanging="360"/>
+      </w:pPr>
+    </w:lvl>
+    <w:lvl w:ilvl="5" w:tplc="3809001B" w:tentative="1">
+      <w:start w:val="1"/>
+      <w:numFmt w:val="lowerRoman"/>
+      <w:lvlText w:val="%6."/>
+      <w:lvlJc w:val="right"/>
+      <w:pPr>
+        <w:ind w:left="4320" w:hanging="180"/>
+      </w:pPr>
+    </w:lvl>
+    <w:lvl w:ilvl="6" w:tplc="3809000F" w:tentative="1">
+      <w:start w:val="1"/>
+      <w:numFmt w:val="decimal"/>
+      <w:lvlText w:val="%7."/>
+      <w:lvlJc w:val="left"/>
+      <w:pPr>
+        <w:ind w:left="5040" w:hanging="360"/>
+      </w:pPr>
+    </w:lvl>
+    <w:lvl w:ilvl="7" w:tplc="38090019" w:tentative="1">
+      <w:start w:val="1"/>
+      <w:numFmt w:val="lowerLetter"/>
+      <w:lvlText w:val="%8."/>
+      <w:lvlJc w:val="left"/>
+      <w:pPr>
+        <w:ind w:left="5760" w:hanging="360"/>
+      </w:pPr>
+    </w:lvl>
+    <w:lvl w:ilvl="8" w:tplc="3809001B" w:tentative="1">
+      <w:start w:val="1"/>
+      <w:numFmt w:val="lowerRoman"/>
+      <w:lvlText w:val="%9."/>
+      <w:lvlJc w:val="right"/>
+      <w:pPr>
+        <w:ind w:left="6480" w:hanging="180"/>
+      </w:pPr>
+    </w:lvl>
+  </w:abstractNum>
+  <w:abstractNum w:abstractNumId="17" w15:restartNumberingAfterBreak="0">
+    <w:nsid w:val="759772D9"/>
+    <w:multiLevelType w:val="hybridMultilevel"/>
+    <w:tmpl w:val="03C87C3C"/>
+    <w:lvl w:ilvl="0" w:tplc="38090019">
+      <w:start w:val="1"/>
+      <w:numFmt w:val="lowerLetter"/>
+      <w:lvlText w:val="%1."/>
+      <w:lvlJc w:val="left"/>
+      <w:pPr>
+        <w:ind w:left="720" w:hanging="360"/>
+      </w:pPr>
+      <w:rPr>
+        <w:rFonts w:hint="default"/>
+        <w:b w:val="0"/>
+      </w:rPr>
+    </w:lvl>
+    <w:lvl w:ilvl="1" w:tplc="89BEA568">
+      <w:start w:val="1"/>
+      <w:numFmt w:val="lowerLetter"/>
+      <w:lvlText w:val="%2."/>
+      <w:lvlJc w:val="left"/>
+      <w:pPr>
+        <w:ind w:left="786" w:hanging="360"/>
+      </w:pPr>
+      <w:rPr>
+        <w:b w:val="0"/>
+        <w:bCs w:val="0"/>
+      </w:rPr>
     </w:lvl>
     <w:lvl w:ilvl="2" w:tplc="3809001B" w:tentative="1">
       <w:start w:val="1"/>
@@ -3685,43 +3538,55 @@
     <w:abstractNumId w:val="1"/>
   </w:num>
   <w:num w:numId="2">
-    <w:abstractNumId w:val="12"/>
+    <w:abstractNumId w:val="15"/>
   </w:num>
   <w:num w:numId="3">
+    <w:abstractNumId w:val="13"/>
+  </w:num>
+  <w:num w:numId="4">
+    <w:abstractNumId w:val="6"/>
+  </w:num>
+  <w:num w:numId="5">
+    <w:abstractNumId w:val="9"/>
+  </w:num>
+  <w:num w:numId="6">
+    <w:abstractNumId w:val="7"/>
+  </w:num>
+  <w:num w:numId="7">
     <w:abstractNumId w:val="10"/>
   </w:num>
-  <w:num w:numId="4">
-    <w:abstractNumId w:val="4"/>
-  </w:num>
-  <w:num w:numId="5">
-    <w:abstractNumId w:val="7"/>
-  </w:num>
-  <w:num w:numId="6">
-    <w:abstractNumId w:val="5"/>
-  </w:num>
-  <w:num w:numId="7">
-    <w:abstractNumId w:val="8"/>
-  </w:num>
   <w:num w:numId="8">
-    <w:abstractNumId w:val="9"/>
+    <w:abstractNumId w:val="11"/>
   </w:num>
   <w:num w:numId="9">
-    <w:abstractNumId w:val="6"/>
+    <w:abstractNumId w:val="8"/>
   </w:num>
   <w:num w:numId="10">
     <w:abstractNumId w:val="2"/>
   </w:num>
   <w:num w:numId="11">
-    <w:abstractNumId w:val="11"/>
+    <w:abstractNumId w:val="14"/>
   </w:num>
   <w:num w:numId="12">
     <w:abstractNumId w:val="0"/>
   </w:num>
   <w:num w:numId="13">
-    <w:abstractNumId w:val="3"/>
+    <w:abstractNumId w:val="4"/>
   </w:num>
   <w:num w:numId="14">
-    <w:abstractNumId w:val="13"/>
+    <w:abstractNumId w:val="17"/>
+  </w:num>
+  <w:num w:numId="15">
+    <w:abstractNumId w:val="5"/>
+  </w:num>
+  <w:num w:numId="16">
+    <w:abstractNumId w:val="16"/>
+  </w:num>
+  <w:num w:numId="17">
+    <w:abstractNumId w:val="12"/>
+  </w:num>
+  <w:num w:numId="18">
+    <w:abstractNumId w:val="3"/>
   </w:num>
 </w:numbering>
 </file>

</xml_diff>